<commit_message>
2.2 (Aufgabe 1 bis 3)
</commit_message>
<xml_diff>
--- a/assignment2text.docx
+++ b/assignment2text.docx
@@ -230,10 +230,7 @@
       </w:r>
       <w:proofErr w:type="spellEnd"/>
       <w:r>
-        <w:t xml:space="preserve"> instances</w:t>
-      </w:r>
-      <w:r>
-        <w:t xml:space="preserve">, which are referenced by our </w:t>
+        <w:t xml:space="preserve"> instances, which are referenced by our </w:t>
       </w:r>
       <w:proofErr w:type="spellStart"/>
       <w:r>
@@ -292,10 +289,7 @@
       </w:r>
       <w:proofErr w:type="spellEnd"/>
       <w:r>
-        <w:t xml:space="preserve"> instances</w:t>
-      </w:r>
-      <w:r>
-        <w:t xml:space="preserve"> we iterated over. The final output lists all the elements which are directly </w:t>
+        <w:t xml:space="preserve"> instances we iterated over. The final output lists all the elements which are directly </w:t>
       </w:r>
       <w:r>
         <w:rPr>
@@ -1108,122 +1102,51 @@
         </w:rPr>
         <w:t xml:space="preserve"> </w:t>
       </w:r>
+      <w:proofErr w:type="spellStart"/>
       <w:r>
         <w:rPr>
           <w:lang w:val="de-DE"/>
         </w:rPr>
-        <w:t>ManufacturingSystem.allInstances()</w:t>
-      </w:r>
-    </w:p>
-    <w:p>
-      <w:pPr>
+        <w:t>ManufacturingSystem.allInstances</w:t>
+      </w:r>
+      <w:proofErr w:type="spellEnd"/>
+      <w:r>
         <w:rPr>
           <w:lang w:val="de-DE"/>
         </w:rPr>
-      </w:pPr>
-      <w:r>
-        <w:rPr>
-          <w:lang w:val="de-DE"/>
-        </w:rPr>
-        <w:t>-&gt;forAll(ms:ManufacturingSystem|ms.transforms.hasType</w:t>
-      </w:r>
-    </w:p>
-    <w:p>
-      <w:pPr>
-        <w:rPr>
-          <w:lang w:val="de-DE"/>
-        </w:rPr>
-      </w:pPr>
-      <w:r>
-        <w:rPr>
-          <w:lang w:val="de-DE"/>
-        </w:rPr>
+        <w:t>()</w:t>
+      </w:r>
+    </w:p>
+    <w:p>
+      <w:r>
+        <w:t>-&gt;</w:t>
+      </w:r>
+      <w:proofErr w:type="spellStart"/>
+      <w:r>
+        <w:t>forAll</w:t>
+      </w:r>
+      <w:proofErr w:type="spellEnd"/>
+      <w:r>
+        <w:t>(</w:t>
+      </w:r>
+      <w:proofErr w:type="spellStart"/>
+      <w:r>
+        <w:t>ms:ManufacturingSystem|ms.transforms.hasType</w:t>
+      </w:r>
+      <w:proofErr w:type="spellEnd"/>
+    </w:p>
+    <w:p>
+      <w:r>
         <w:lastRenderedPageBreak/>
-        <w:t>-&gt;</w:t>
-      </w:r>
-      <w:proofErr w:type="spellStart"/>
-      <w:r>
-        <w:rPr>
-          <w:lang w:val="de-DE"/>
-        </w:rPr>
-        <w:t>includes</w:t>
-      </w:r>
-      <w:proofErr w:type="spellEnd"/>
-      <w:r>
-        <w:rPr>
-          <w:lang w:val="de-DE"/>
-        </w:rPr>
-        <w:t>(</w:t>
-      </w:r>
-      <w:proofErr w:type="spellStart"/>
-      <w:r>
-        <w:rPr>
-          <w:lang w:val="de-DE"/>
-        </w:rPr>
-        <w:t>self</w:t>
-      </w:r>
-      <w:proofErr w:type="spellEnd"/>
-      <w:r>
-        <w:rPr>
-          <w:lang w:val="de-DE"/>
-        </w:rPr>
-        <w:t xml:space="preserve">) </w:t>
-      </w:r>
-      <w:proofErr w:type="spellStart"/>
-      <w:r>
-        <w:rPr>
-          <w:lang w:val="de-DE"/>
-        </w:rPr>
-        <w:t>implies</w:t>
-      </w:r>
-      <w:proofErr w:type="spellEnd"/>
-      <w:r>
-        <w:rPr>
-          <w:lang w:val="de-DE"/>
-        </w:rPr>
-        <w:t xml:space="preserve"> </w:t>
-      </w:r>
-      <w:proofErr w:type="spellStart"/>
-      <w:r>
-        <w:rPr>
-          <w:lang w:val="de-DE"/>
-        </w:rPr>
+        <w:t xml:space="preserve">-&gt;includes(self) implies </w:t>
+      </w:r>
+      <w:proofErr w:type="spellStart"/>
+      <w:r>
         <w:t>ms.uses</w:t>
       </w:r>
       <w:proofErr w:type="spellEnd"/>
       <w:r>
-        <w:rPr>
-          <w:lang w:val="de-DE"/>
-        </w:rPr>
-        <w:t>-&gt;</w:t>
-      </w:r>
-      <w:proofErr w:type="spellStart"/>
-      <w:r>
-        <w:rPr>
-          <w:lang w:val="de-DE"/>
-        </w:rPr>
-        <w:t>includes</w:t>
-      </w:r>
-      <w:proofErr w:type="spellEnd"/>
-      <w:r>
-        <w:rPr>
-          <w:lang w:val="de-DE"/>
-        </w:rPr>
-        <w:t>(</w:t>
-      </w:r>
-      <w:proofErr w:type="spellStart"/>
-      <w:r>
-        <w:rPr>
-          <w:lang w:val="de-DE"/>
-        </w:rPr>
-        <w:t>self</w:t>
-      </w:r>
-      <w:proofErr w:type="spellEnd"/>
-      <w:r>
-        <w:rPr>
-          <w:lang w:val="de-DE"/>
-        </w:rPr>
-        <w:t>))</w:t>
+        <w:t>-&gt;includes(self))</w:t>
       </w:r>
     </w:p>
     <w:p>
@@ -1416,6 +1339,1476 @@
           <w:szCs w:val="28"/>
         </w:rPr>
         <w:t xml:space="preserve"> reference.</w:t>
+      </w:r>
+    </w:p>
+    <w:p>
+      <w:pPr>
+        <w:pStyle w:val="berschrift1"/>
+        <w:numPr>
+          <w:ilvl w:val="0"/>
+          <w:numId w:val="3"/>
+        </w:numPr>
+      </w:pPr>
+      <w:r>
+        <w:t>Extend the Meta-Model</w:t>
+      </w:r>
+    </w:p>
+    <w:p>
+      <w:pPr>
+        <w:pStyle w:val="berschrift2"/>
+        <w:numPr>
+          <w:ilvl w:val="1"/>
+          <w:numId w:val="3"/>
+        </w:numPr>
+      </w:pPr>
+      <w:r>
+        <w:t>Each Step shall have exactly one Responsible.</w:t>
+      </w:r>
+    </w:p>
+    <w:p>
+      <w:r>
+        <w:rPr>
+          <w:b/>
+          <w:bCs/>
+        </w:rPr>
+        <w:t>Invariant</w:t>
+      </w:r>
+      <w:r>
+        <w:rPr>
+          <w:b/>
+          <w:bCs/>
+        </w:rPr>
+        <w:t>:</w:t>
+      </w:r>
+      <w:r>
+        <w:t xml:space="preserve"> </w:t>
+      </w:r>
+      <w:r>
+        <w:t xml:space="preserve">invariant </w:t>
+      </w:r>
+      <w:proofErr w:type="spellStart"/>
+      <w:r>
+        <w:t>oneResponsible</w:t>
+      </w:r>
+      <w:proofErr w:type="spellEnd"/>
+      <w:r>
+        <w:t xml:space="preserve">: </w:t>
+      </w:r>
+      <w:proofErr w:type="spellStart"/>
+      <w:r>
+        <w:t>self.responsible</w:t>
+      </w:r>
+      <w:proofErr w:type="spellEnd"/>
+      <w:r>
+        <w:t>-&gt;size() = 1;</w:t>
+      </w:r>
+    </w:p>
+    <w:p>
+      <w:pPr>
+        <w:rPr>
+          <w:lang w:val="de-DE"/>
+        </w:rPr>
+      </w:pPr>
+      <w:r>
+        <w:rPr>
+          <w:b/>
+        </w:rPr>
+        <w:t>Context:</w:t>
+      </w:r>
+      <w:r>
+        <w:t xml:space="preserve"> </w:t>
+      </w:r>
+      <w:r>
+        <w:t xml:space="preserve">abstract class Step extends </w:t>
+      </w:r>
+      <w:proofErr w:type="spellStart"/>
+      <w:r>
+        <w:t>ManufacturingSystemElement</w:t>
+      </w:r>
+      <w:proofErr w:type="spellEnd"/>
+    </w:p>
+    <w:p>
+      <w:pPr>
+        <w:rPr>
+          <w:b/>
+          <w:bCs/>
+        </w:rPr>
+      </w:pPr>
+      <w:r>
+        <w:rPr>
+          <w:b/>
+          <w:bCs/>
+        </w:rPr>
+        <w:t>Validation:</w:t>
+      </w:r>
+      <w:r>
+        <w:rPr>
+          <w:b/>
+          <w:bCs/>
+        </w:rPr>
+        <w:t xml:space="preserve"> </w:t>
+      </w:r>
+    </w:p>
+    <w:p>
+      <w:pPr>
+        <w:rPr>
+          <w:bCs/>
+        </w:rPr>
+      </w:pPr>
+      <w:r>
+        <w:rPr>
+          <w:bCs/>
+        </w:rPr>
+        <w:t>Constraint violated in:</w:t>
+      </w:r>
+    </w:p>
+    <w:p>
+      <w:pPr>
+        <w:pStyle w:val="Listenabsatz"/>
+        <w:numPr>
+          <w:ilvl w:val="0"/>
+          <w:numId w:val="5"/>
+        </w:numPr>
+        <w:rPr>
+          <w:bCs/>
+        </w:rPr>
+      </w:pPr>
+      <w:r>
+        <w:rPr>
+          <w:bCs/>
+        </w:rPr>
+        <w:t xml:space="preserve">Transport Step </w:t>
+      </w:r>
+      <w:proofErr w:type="spellStart"/>
+      <w:r>
+        <w:rPr>
+          <w:bCs/>
+        </w:rPr>
+        <w:t>StartTransport</w:t>
+      </w:r>
+      <w:proofErr w:type="spellEnd"/>
+    </w:p>
+    <w:p>
+      <w:pPr>
+        <w:pStyle w:val="Listenabsatz"/>
+        <w:numPr>
+          <w:ilvl w:val="0"/>
+          <w:numId w:val="5"/>
+        </w:numPr>
+        <w:rPr>
+          <w:bCs/>
+        </w:rPr>
+      </w:pPr>
+      <w:r>
+        <w:rPr>
+          <w:bCs/>
+        </w:rPr>
+        <w:t>Manufacturing Step Cutting</w:t>
+      </w:r>
+    </w:p>
+    <w:p>
+      <w:pPr>
+        <w:pStyle w:val="Listenabsatz"/>
+        <w:numPr>
+          <w:ilvl w:val="0"/>
+          <w:numId w:val="5"/>
+        </w:numPr>
+        <w:rPr>
+          <w:bCs/>
+        </w:rPr>
+      </w:pPr>
+      <w:r>
+        <w:rPr>
+          <w:bCs/>
+        </w:rPr>
+        <w:t xml:space="preserve">Transport Step </w:t>
+      </w:r>
+      <w:proofErr w:type="spellStart"/>
+      <w:r>
+        <w:rPr>
+          <w:bCs/>
+        </w:rPr>
+        <w:t>CutTransport</w:t>
+      </w:r>
+      <w:proofErr w:type="spellEnd"/>
+    </w:p>
+    <w:p>
+      <w:pPr>
+        <w:pStyle w:val="Listenabsatz"/>
+        <w:numPr>
+          <w:ilvl w:val="0"/>
+          <w:numId w:val="5"/>
+        </w:numPr>
+        <w:rPr>
+          <w:bCs/>
+        </w:rPr>
+      </w:pPr>
+      <w:r>
+        <w:rPr>
+          <w:bCs/>
+        </w:rPr>
+        <w:t>Manufacturing Step Drilling</w:t>
+      </w:r>
+    </w:p>
+    <w:p>
+      <w:pPr>
+        <w:pStyle w:val="Listenabsatz"/>
+        <w:numPr>
+          <w:ilvl w:val="0"/>
+          <w:numId w:val="5"/>
+        </w:numPr>
+        <w:rPr>
+          <w:bCs/>
+        </w:rPr>
+      </w:pPr>
+      <w:r>
+        <w:rPr>
+          <w:bCs/>
+        </w:rPr>
+        <w:t xml:space="preserve">Transport Step </w:t>
+      </w:r>
+      <w:proofErr w:type="spellStart"/>
+      <w:r>
+        <w:rPr>
+          <w:bCs/>
+        </w:rPr>
+        <w:t>EndTransport</w:t>
+      </w:r>
+      <w:proofErr w:type="spellEnd"/>
+    </w:p>
+    <w:p>
+      <w:pPr>
+        <w:rPr>
+          <w:b/>
+          <w:bCs/>
+        </w:rPr>
+      </w:pPr>
+      <w:r>
+        <w:rPr>
+          <w:b/>
+          <w:bCs/>
+        </w:rPr>
+        <w:t>Explanation:</w:t>
+      </w:r>
+    </w:p>
+    <w:p>
+      <w:pPr>
+        <w:rPr>
+          <w:bCs/>
+        </w:rPr>
+      </w:pPr>
+      <w:r>
+        <w:rPr>
+          <w:bCs/>
+        </w:rPr>
+        <w:t xml:space="preserve">We start </w:t>
+      </w:r>
+      <w:r>
+        <w:rPr>
+          <w:bCs/>
+        </w:rPr>
+        <w:t>in the context of</w:t>
+      </w:r>
+      <w:r>
+        <w:rPr>
+          <w:bCs/>
+        </w:rPr>
+        <w:t xml:space="preserve"> </w:t>
+      </w:r>
+      <w:r>
+        <w:rPr>
+          <w:bCs/>
+        </w:rPr>
+        <w:t>Step and get a collection of people responsible for it. Then we simply check if the size of this collection is exactly 1.</w:t>
+      </w:r>
+    </w:p>
+    <w:p>
+      <w:pPr>
+        <w:pStyle w:val="berschrift2"/>
+        <w:numPr>
+          <w:ilvl w:val="1"/>
+          <w:numId w:val="3"/>
+        </w:numPr>
+      </w:pPr>
+      <w:r>
+        <w:t>Each Responsible shall be responsible for between one and three (inclusive) Steps.</w:t>
+      </w:r>
+    </w:p>
+    <w:p>
+      <w:r>
+        <w:rPr>
+          <w:b/>
+          <w:bCs/>
+        </w:rPr>
+        <w:t>Invariant</w:t>
+      </w:r>
+      <w:r>
+        <w:rPr>
+          <w:b/>
+          <w:bCs/>
+        </w:rPr>
+        <w:t>s</w:t>
+      </w:r>
+      <w:r>
+        <w:rPr>
+          <w:b/>
+          <w:bCs/>
+        </w:rPr>
+        <w:t>:</w:t>
+      </w:r>
+      <w:r>
+        <w:t xml:space="preserve"> </w:t>
+      </w:r>
+    </w:p>
+    <w:p>
+      <w:r>
+        <w:t xml:space="preserve">invariant </w:t>
+      </w:r>
+      <w:proofErr w:type="spellStart"/>
+      <w:r>
+        <w:t>atLeastOneStep</w:t>
+      </w:r>
+      <w:proofErr w:type="spellEnd"/>
+      <w:r>
+        <w:t xml:space="preserve">: </w:t>
+      </w:r>
+      <w:proofErr w:type="spellStart"/>
+      <w:r>
+        <w:t>Step.allInstances</w:t>
+      </w:r>
+      <w:proofErr w:type="spellEnd"/>
+      <w:r>
+        <w:t xml:space="preserve">()-&gt;select(s | </w:t>
+      </w:r>
+      <w:proofErr w:type="spellStart"/>
+      <w:r>
+        <w:t>s.responsible</w:t>
+      </w:r>
+      <w:proofErr w:type="spellEnd"/>
+      <w:r>
+        <w:t xml:space="preserve"> = self)-&gt;size() &gt;= 1;</w:t>
+      </w:r>
+    </w:p>
+    <w:p>
+      <w:r>
+        <w:t xml:space="preserve">invariant </w:t>
+      </w:r>
+      <w:proofErr w:type="spellStart"/>
+      <w:r>
+        <w:t>atMostThreeSteps</w:t>
+      </w:r>
+      <w:proofErr w:type="spellEnd"/>
+      <w:r>
+        <w:t xml:space="preserve">: </w:t>
+      </w:r>
+      <w:proofErr w:type="spellStart"/>
+      <w:r>
+        <w:t>Step.allInstances</w:t>
+      </w:r>
+      <w:proofErr w:type="spellEnd"/>
+      <w:r>
+        <w:t xml:space="preserve">()-&gt;select(s | </w:t>
+      </w:r>
+      <w:proofErr w:type="spellStart"/>
+      <w:r>
+        <w:t>s.responsible</w:t>
+      </w:r>
+      <w:proofErr w:type="spellEnd"/>
+      <w:r>
+        <w:t xml:space="preserve"> = self)-&gt;size() &lt;= 3;</w:t>
+      </w:r>
+    </w:p>
+    <w:p>
+      <w:r>
+        <w:rPr>
+          <w:b/>
+        </w:rPr>
+        <w:t>Context:</w:t>
+      </w:r>
+      <w:r>
+        <w:t xml:space="preserve"> </w:t>
+      </w:r>
+      <w:r>
+        <w:rPr>
+          <w:bCs/>
+        </w:rPr>
+        <w:t>class</w:t>
+      </w:r>
+      <w:r>
+        <w:t xml:space="preserve"> Responsible</w:t>
+      </w:r>
+    </w:p>
+    <w:p>
+      <w:pPr>
+        <w:rPr>
+          <w:b/>
+          <w:bCs/>
+        </w:rPr>
+      </w:pPr>
+      <w:r>
+        <w:rPr>
+          <w:b/>
+          <w:bCs/>
+        </w:rPr>
+        <w:lastRenderedPageBreak/>
+        <w:t xml:space="preserve">Validation: </w:t>
+      </w:r>
+    </w:p>
+    <w:p>
+      <w:pPr>
+        <w:rPr>
+          <w:bCs/>
+        </w:rPr>
+      </w:pPr>
+      <w:r>
+        <w:rPr>
+          <w:bCs/>
+        </w:rPr>
+        <w:t>Constraint violated in:</w:t>
+      </w:r>
+    </w:p>
+    <w:p>
+      <w:pPr>
+        <w:pStyle w:val="Listenabsatz"/>
+        <w:numPr>
+          <w:ilvl w:val="0"/>
+          <w:numId w:val="5"/>
+        </w:numPr>
+        <w:rPr>
+          <w:bCs/>
+        </w:rPr>
+      </w:pPr>
+      <w:r>
+        <w:rPr>
+          <w:bCs/>
+        </w:rPr>
+        <w:t>Responsible Peter</w:t>
+      </w:r>
+    </w:p>
+    <w:p>
+      <w:pPr>
+        <w:rPr>
+          <w:b/>
+          <w:bCs/>
+        </w:rPr>
+      </w:pPr>
+      <w:r>
+        <w:rPr>
+          <w:b/>
+          <w:bCs/>
+        </w:rPr>
+        <w:t>Explanation:</w:t>
+      </w:r>
+    </w:p>
+    <w:p>
+      <w:pPr>
+        <w:rPr>
+          <w:bCs/>
+        </w:rPr>
+      </w:pPr>
+      <w:r>
+        <w:rPr>
+          <w:bCs/>
+        </w:rPr>
+        <w:t>We</w:t>
+      </w:r>
+      <w:r>
+        <w:rPr>
+          <w:bCs/>
+        </w:rPr>
+        <w:t xml:space="preserve"> created two invariants for this constraint. One for the upper and one for the lower limit. In </w:t>
+      </w:r>
+      <w:r>
+        <w:rPr>
+          <w:bCs/>
+        </w:rPr>
+        <w:t>both</w:t>
+      </w:r>
+      <w:r>
+        <w:rPr>
+          <w:bCs/>
+        </w:rPr>
+        <w:t>,</w:t>
+      </w:r>
+      <w:r>
+        <w:rPr>
+          <w:bCs/>
+        </w:rPr>
+        <w:t xml:space="preserve"> we first </w:t>
+      </w:r>
+      <w:r>
+        <w:rPr>
+          <w:bCs/>
+        </w:rPr>
+        <w:t>get</w:t>
+      </w:r>
+      <w:r>
+        <w:t xml:space="preserve"> a collection of all Step instances. Then we </w:t>
+      </w:r>
+      <w:r>
+        <w:t>limit this collection to only those which the responsible in our context is responsible for.</w:t>
+      </w:r>
+      <w:r>
+        <w:t xml:space="preserve"> We then get the size of this collection and </w:t>
+      </w:r>
+      <w:r>
+        <w:t>check if</w:t>
+      </w:r>
+      <w:r>
+        <w:t xml:space="preserve"> it’s within the lower and upper limit.</w:t>
+      </w:r>
+    </w:p>
+    <w:p>
+      <w:pPr>
+        <w:pStyle w:val="berschrift2"/>
+        <w:numPr>
+          <w:ilvl w:val="1"/>
+          <w:numId w:val="3"/>
+        </w:numPr>
+      </w:pPr>
+      <w:r>
+        <w:t xml:space="preserve">There shall not exist a single Step in a </w:t>
+      </w:r>
+      <w:proofErr w:type="spellStart"/>
+      <w:r>
+        <w:t>ManufacturingSystem</w:t>
+      </w:r>
+      <w:proofErr w:type="spellEnd"/>
+      <w:r>
+        <w:t xml:space="preserve"> which has the same Responsible as the </w:t>
+      </w:r>
+      <w:proofErr w:type="spellStart"/>
+      <w:r>
+        <w:t>ManufacturingSystem</w:t>
+      </w:r>
+      <w:proofErr w:type="spellEnd"/>
+      <w:r>
+        <w:t xml:space="preserve"> itself.</w:t>
+      </w:r>
+    </w:p>
+    <w:p>
+      <w:r>
+        <w:rPr>
+          <w:b/>
+          <w:bCs/>
+        </w:rPr>
+        <w:t>Invariant</w:t>
+      </w:r>
+      <w:r>
+        <w:rPr>
+          <w:b/>
+          <w:bCs/>
+        </w:rPr>
+        <w:t>:</w:t>
+      </w:r>
+      <w:r>
+        <w:t xml:space="preserve"> </w:t>
+      </w:r>
+      <w:r>
+        <w:t xml:space="preserve">invariant </w:t>
+      </w:r>
+      <w:proofErr w:type="spellStart"/>
+      <w:r>
+        <w:t>dedicatedResponsible</w:t>
+      </w:r>
+      <w:proofErr w:type="spellEnd"/>
+      <w:r>
+        <w:t xml:space="preserve">: </w:t>
+      </w:r>
+      <w:proofErr w:type="spellStart"/>
+      <w:r>
+        <w:t>self.responsible</w:t>
+      </w:r>
+      <w:proofErr w:type="spellEnd"/>
+      <w:r>
+        <w:t xml:space="preserve"> &lt;&gt; null implies </w:t>
+      </w:r>
+      <w:proofErr w:type="spellStart"/>
+      <w:r>
+        <w:t>self.consistsOf</w:t>
+      </w:r>
+      <w:proofErr w:type="spellEnd"/>
+      <w:r>
+        <w:t xml:space="preserve">-&gt;select(c | </w:t>
+      </w:r>
+      <w:proofErr w:type="spellStart"/>
+      <w:r>
+        <w:t>c.oclIsKindOf</w:t>
+      </w:r>
+      <w:proofErr w:type="spellEnd"/>
+      <w:r>
+        <w:t>(Step))-&gt;</w:t>
+      </w:r>
+      <w:proofErr w:type="spellStart"/>
+      <w:r>
+        <w:t>forAll</w:t>
+      </w:r>
+      <w:proofErr w:type="spellEnd"/>
+      <w:r>
+        <w:t xml:space="preserve">(s | </w:t>
+      </w:r>
+      <w:proofErr w:type="spellStart"/>
+      <w:r>
+        <w:t>s.responsible</w:t>
+      </w:r>
+      <w:proofErr w:type="spellEnd"/>
+      <w:r>
+        <w:t xml:space="preserve"> &lt;&gt; </w:t>
+      </w:r>
+      <w:proofErr w:type="spellStart"/>
+      <w:r>
+        <w:t>self.responsible</w:t>
+      </w:r>
+      <w:proofErr w:type="spellEnd"/>
+      <w:r>
+        <w:t>);</w:t>
+      </w:r>
+    </w:p>
+    <w:p>
+      <w:r>
+        <w:rPr>
+          <w:b/>
+        </w:rPr>
+        <w:t>Context:</w:t>
+      </w:r>
+      <w:r>
+        <w:t xml:space="preserve"> </w:t>
+      </w:r>
+      <w:r>
+        <w:t xml:space="preserve">class </w:t>
+      </w:r>
+      <w:proofErr w:type="spellStart"/>
+      <w:r>
+        <w:t>ManufacturingSystem</w:t>
+      </w:r>
+      <w:proofErr w:type="spellEnd"/>
+    </w:p>
+    <w:p>
+      <w:pPr>
+        <w:rPr>
+          <w:b/>
+          <w:bCs/>
+        </w:rPr>
+      </w:pPr>
+      <w:r>
+        <w:rPr>
+          <w:b/>
+          <w:bCs/>
+        </w:rPr>
+        <w:t xml:space="preserve">Validation: </w:t>
+      </w:r>
+    </w:p>
+    <w:p>
+      <w:pPr>
+        <w:rPr>
+          <w:bCs/>
+        </w:rPr>
+      </w:pPr>
+      <w:r>
+        <w:rPr>
+          <w:bCs/>
+        </w:rPr>
+        <w:t>Constraint violated in:</w:t>
+      </w:r>
+    </w:p>
+    <w:p>
+      <w:pPr>
+        <w:pStyle w:val="Listenabsatz"/>
+        <w:numPr>
+          <w:ilvl w:val="0"/>
+          <w:numId w:val="5"/>
+        </w:numPr>
+        <w:rPr>
+          <w:bCs/>
+        </w:rPr>
+      </w:pPr>
+      <w:r>
+        <w:rPr>
+          <w:bCs/>
+        </w:rPr>
+        <w:t xml:space="preserve">Manufacturing System </w:t>
+      </w:r>
+      <w:proofErr w:type="spellStart"/>
+      <w:r>
+        <w:rPr>
+          <w:bCs/>
+        </w:rPr>
+        <w:t>FurnitureSystem</w:t>
+      </w:r>
+      <w:proofErr w:type="spellEnd"/>
+    </w:p>
+    <w:p>
+      <w:pPr>
+        <w:rPr>
+          <w:b/>
+          <w:bCs/>
+        </w:rPr>
+      </w:pPr>
+      <w:r>
+        <w:rPr>
+          <w:b/>
+          <w:bCs/>
+        </w:rPr>
+        <w:t>Explanation:</w:t>
+      </w:r>
+    </w:p>
+    <w:p>
+      <w:pPr>
+        <w:rPr>
+          <w:bCs/>
+        </w:rPr>
+      </w:pPr>
+      <w:r>
+        <w:rPr>
+          <w:bCs/>
+        </w:rPr>
+        <w:t>We</w:t>
+      </w:r>
+      <w:r>
+        <w:rPr>
+          <w:bCs/>
+        </w:rPr>
+        <w:t xml:space="preserve"> start in the context of </w:t>
+      </w:r>
+      <w:proofErr w:type="spellStart"/>
+      <w:r>
+        <w:t>ManufacturingSystem</w:t>
+      </w:r>
+      <w:proofErr w:type="spellEnd"/>
+      <w:r>
+        <w:t xml:space="preserve"> and</w:t>
+      </w:r>
+      <w:r>
+        <w:t xml:space="preserve"> first check if the system even has a responsible. If </w:t>
+      </w:r>
+      <w:r>
+        <w:t>not, the constraint is fulfilled. If it does have a responsible, we</w:t>
+      </w:r>
+      <w:r>
+        <w:t xml:space="preserve"> get a collection of all the elements it consists of. Then we limit this collection to only those which are steps. Then we check for all of those steps, if their responsible is </w:t>
+      </w:r>
+      <w:r>
+        <w:t>different</w:t>
+      </w:r>
+      <w:r>
+        <w:t xml:space="preserve"> from the system’s responsible.</w:t>
+      </w:r>
+      <w:r>
+        <w:t xml:space="preserve"> </w:t>
+      </w:r>
+      <w:r>
+        <w:t>So,</w:t>
+      </w:r>
+      <w:r>
+        <w:t xml:space="preserve"> if </w:t>
+      </w:r>
+      <w:r>
+        <w:t>a</w:t>
+      </w:r>
+      <w:r>
+        <w:t xml:space="preserve"> system has a responsible and at least one of it’s steps also has the same responsible, the constraint will not be fulfilled.</w:t>
+      </w:r>
+    </w:p>
+    <w:p>
+      <w:pPr>
+        <w:pStyle w:val="berschrift2"/>
+        <w:numPr>
+          <w:ilvl w:val="1"/>
+          <w:numId w:val="3"/>
+        </w:numPr>
+      </w:pPr>
+      <w:r>
+        <w:t>Task</w:t>
+      </w:r>
+    </w:p>
+    <w:p>
+      <w:r>
+        <w:rPr>
+          <w:b/>
+          <w:bCs/>
+        </w:rPr>
+        <w:t>Invariant</w:t>
+      </w:r>
+      <w:r>
+        <w:rPr>
+          <w:b/>
+          <w:bCs/>
+        </w:rPr>
+        <w:t>:</w:t>
+      </w:r>
+      <w:r>
+        <w:t xml:space="preserve"> </w:t>
+      </w:r>
+    </w:p>
+    <w:p>
+      <w:r>
+        <w:rPr>
+          <w:b/>
+        </w:rPr>
+        <w:t>Context:</w:t>
+      </w:r>
+      <w:r>
+        <w:t xml:space="preserve"> </w:t>
+      </w:r>
+    </w:p>
+    <w:p>
+      <w:pPr>
+        <w:rPr>
+          <w:b/>
+          <w:bCs/>
+        </w:rPr>
+      </w:pPr>
+      <w:r>
+        <w:rPr>
+          <w:b/>
+          <w:bCs/>
+        </w:rPr>
+        <w:t xml:space="preserve">Validation: </w:t>
+      </w:r>
+    </w:p>
+    <w:p>
+      <w:pPr>
+        <w:rPr>
+          <w:bCs/>
+        </w:rPr>
+      </w:pPr>
+      <w:r>
+        <w:rPr>
+          <w:bCs/>
+        </w:rPr>
+        <w:t>Constraint violated in:</w:t>
+      </w:r>
+    </w:p>
+    <w:p>
+      <w:pPr>
+        <w:pStyle w:val="Listenabsatz"/>
+        <w:numPr>
+          <w:ilvl w:val="0"/>
+          <w:numId w:val="5"/>
+        </w:numPr>
+        <w:rPr>
+          <w:bCs/>
+        </w:rPr>
+      </w:pPr>
+    </w:p>
+    <w:p>
+      <w:pPr>
+        <w:rPr>
+          <w:b/>
+          <w:bCs/>
+        </w:rPr>
+      </w:pPr>
+      <w:r>
+        <w:rPr>
+          <w:b/>
+          <w:bCs/>
+        </w:rPr>
+        <w:t>Explanation:</w:t>
+      </w:r>
+    </w:p>
+    <w:p>
+      <w:pPr>
+        <w:rPr>
+          <w:bCs/>
+        </w:rPr>
+      </w:pPr>
+      <w:r>
+        <w:rPr>
+          <w:bCs/>
+        </w:rPr>
+        <w:t>We</w:t>
+      </w:r>
+    </w:p>
+    <w:p>
+      <w:pPr>
+        <w:rPr>
+          <w:bCs/>
+        </w:rPr>
+      </w:pPr>
+    </w:p>
+    <w:p>
+      <w:pPr>
+        <w:pStyle w:val="berschrift2"/>
+        <w:numPr>
+          <w:ilvl w:val="1"/>
+          <w:numId w:val="3"/>
+        </w:numPr>
+      </w:pPr>
+      <w:r>
+        <w:t>Task</w:t>
+      </w:r>
+    </w:p>
+    <w:p>
+      <w:r>
+        <w:rPr>
+          <w:b/>
+          <w:bCs/>
+        </w:rPr>
+        <w:t>Invariant</w:t>
+      </w:r>
+      <w:r>
+        <w:rPr>
+          <w:b/>
+          <w:bCs/>
+        </w:rPr>
+        <w:t>:</w:t>
+      </w:r>
+      <w:r>
+        <w:t xml:space="preserve"> </w:t>
+      </w:r>
+    </w:p>
+    <w:p>
+      <w:r>
+        <w:rPr>
+          <w:b/>
+        </w:rPr>
+        <w:t>Context:</w:t>
+      </w:r>
+      <w:r>
+        <w:t xml:space="preserve"> </w:t>
+      </w:r>
+    </w:p>
+    <w:p>
+      <w:pPr>
+        <w:rPr>
+          <w:b/>
+          <w:bCs/>
+        </w:rPr>
+      </w:pPr>
+      <w:r>
+        <w:rPr>
+          <w:b/>
+          <w:bCs/>
+        </w:rPr>
+        <w:t xml:space="preserve">Validation: </w:t>
+      </w:r>
+    </w:p>
+    <w:p>
+      <w:pPr>
+        <w:rPr>
+          <w:bCs/>
+        </w:rPr>
+      </w:pPr>
+      <w:r>
+        <w:rPr>
+          <w:bCs/>
+        </w:rPr>
+        <w:t>Constraint violated in:</w:t>
+      </w:r>
+    </w:p>
+    <w:p>
+      <w:pPr>
+        <w:pStyle w:val="Listenabsatz"/>
+        <w:numPr>
+          <w:ilvl w:val="0"/>
+          <w:numId w:val="5"/>
+        </w:numPr>
+        <w:rPr>
+          <w:bCs/>
+        </w:rPr>
+      </w:pPr>
+    </w:p>
+    <w:p>
+      <w:pPr>
+        <w:rPr>
+          <w:b/>
+          <w:bCs/>
+        </w:rPr>
+      </w:pPr>
+      <w:r>
+        <w:rPr>
+          <w:b/>
+          <w:bCs/>
+        </w:rPr>
+        <w:t>Explanation:</w:t>
+      </w:r>
+    </w:p>
+    <w:p>
+      <w:pPr>
+        <w:rPr>
+          <w:bCs/>
+        </w:rPr>
+      </w:pPr>
+      <w:r>
+        <w:rPr>
+          <w:bCs/>
+        </w:rPr>
+        <w:t>We</w:t>
+      </w:r>
+    </w:p>
+    <w:p>
+      <w:pPr>
+        <w:rPr>
+          <w:bCs/>
+        </w:rPr>
+      </w:pPr>
+    </w:p>
+    <w:p>
+      <w:pPr>
+        <w:pStyle w:val="berschrift2"/>
+        <w:numPr>
+          <w:ilvl w:val="1"/>
+          <w:numId w:val="3"/>
+        </w:numPr>
+      </w:pPr>
+      <w:r>
+        <w:t>Task</w:t>
+      </w:r>
+    </w:p>
+    <w:p>
+      <w:r>
+        <w:rPr>
+          <w:b/>
+          <w:bCs/>
+        </w:rPr>
+        <w:t>Invariant</w:t>
+      </w:r>
+      <w:r>
+        <w:rPr>
+          <w:b/>
+          <w:bCs/>
+        </w:rPr>
+        <w:t>:</w:t>
+      </w:r>
+      <w:r>
+        <w:t xml:space="preserve"> </w:t>
+      </w:r>
+    </w:p>
+    <w:p>
+      <w:r>
+        <w:rPr>
+          <w:b/>
+        </w:rPr>
+        <w:t>Context:</w:t>
+      </w:r>
+      <w:r>
+        <w:t xml:space="preserve"> </w:t>
+      </w:r>
+    </w:p>
+    <w:p>
+      <w:pPr>
+        <w:rPr>
+          <w:b/>
+          <w:bCs/>
+        </w:rPr>
+      </w:pPr>
+      <w:r>
+        <w:rPr>
+          <w:b/>
+          <w:bCs/>
+        </w:rPr>
+        <w:t xml:space="preserve">Validation: </w:t>
+      </w:r>
+    </w:p>
+    <w:p>
+      <w:pPr>
+        <w:rPr>
+          <w:bCs/>
+        </w:rPr>
+      </w:pPr>
+      <w:r>
+        <w:rPr>
+          <w:bCs/>
+        </w:rPr>
+        <w:t>Constraint violated in:</w:t>
+      </w:r>
+    </w:p>
+    <w:p>
+      <w:pPr>
+        <w:pStyle w:val="Listenabsatz"/>
+        <w:numPr>
+          <w:ilvl w:val="0"/>
+          <w:numId w:val="5"/>
+        </w:numPr>
+        <w:rPr>
+          <w:bCs/>
+        </w:rPr>
+      </w:pPr>
+    </w:p>
+    <w:p>
+      <w:pPr>
+        <w:rPr>
+          <w:b/>
+          <w:bCs/>
+        </w:rPr>
+      </w:pPr>
+      <w:r>
+        <w:rPr>
+          <w:b/>
+          <w:bCs/>
+        </w:rPr>
+        <w:t>Explanation:</w:t>
+      </w:r>
+    </w:p>
+    <w:p>
+      <w:pPr>
+        <w:rPr>
+          <w:bCs/>
+        </w:rPr>
+      </w:pPr>
+      <w:r>
+        <w:rPr>
+          <w:bCs/>
+        </w:rPr>
+        <w:t>We</w:t>
+      </w:r>
+    </w:p>
+    <w:p>
+      <w:pPr>
+        <w:rPr>
+          <w:bCs/>
+        </w:rPr>
+      </w:pPr>
+    </w:p>
+    <w:p>
+      <w:pPr>
+        <w:pStyle w:val="berschrift2"/>
+        <w:numPr>
+          <w:ilvl w:val="1"/>
+          <w:numId w:val="3"/>
+        </w:numPr>
+      </w:pPr>
+      <w:r>
+        <w:t>Task</w:t>
+      </w:r>
+    </w:p>
+    <w:p>
+      <w:r>
+        <w:rPr>
+          <w:b/>
+          <w:bCs/>
+        </w:rPr>
+        <w:t>Invariant</w:t>
+      </w:r>
+      <w:r>
+        <w:rPr>
+          <w:b/>
+          <w:bCs/>
+        </w:rPr>
+        <w:t>:</w:t>
+      </w:r>
+      <w:r>
+        <w:t xml:space="preserve"> </w:t>
+      </w:r>
+    </w:p>
+    <w:p>
+      <w:r>
+        <w:rPr>
+          <w:b/>
+        </w:rPr>
+        <w:t>Context:</w:t>
+      </w:r>
+      <w:r>
+        <w:t xml:space="preserve"> </w:t>
+      </w:r>
+    </w:p>
+    <w:p>
+      <w:pPr>
+        <w:rPr>
+          <w:b/>
+          <w:bCs/>
+        </w:rPr>
+      </w:pPr>
+      <w:r>
+        <w:rPr>
+          <w:b/>
+          <w:bCs/>
+        </w:rPr>
+        <w:t xml:space="preserve">Validation: </w:t>
+      </w:r>
+    </w:p>
+    <w:p>
+      <w:pPr>
+        <w:rPr>
+          <w:bCs/>
+        </w:rPr>
+      </w:pPr>
+      <w:r>
+        <w:rPr>
+          <w:bCs/>
+        </w:rPr>
+        <w:t>Constraint violated in:</w:t>
+      </w:r>
+    </w:p>
+    <w:p>
+      <w:pPr>
+        <w:pStyle w:val="Listenabsatz"/>
+        <w:numPr>
+          <w:ilvl w:val="0"/>
+          <w:numId w:val="5"/>
+        </w:numPr>
+        <w:rPr>
+          <w:bCs/>
+        </w:rPr>
+      </w:pPr>
+    </w:p>
+    <w:p>
+      <w:pPr>
+        <w:rPr>
+          <w:b/>
+          <w:bCs/>
+        </w:rPr>
+      </w:pPr>
+      <w:r>
+        <w:rPr>
+          <w:b/>
+          <w:bCs/>
+        </w:rPr>
+        <w:t>Explanation:</w:t>
+      </w:r>
+    </w:p>
+    <w:p>
+      <w:pPr>
+        <w:rPr>
+          <w:bCs/>
+        </w:rPr>
+      </w:pPr>
+      <w:r>
+        <w:rPr>
+          <w:bCs/>
+        </w:rPr>
+        <w:t>We</w:t>
+      </w:r>
+    </w:p>
+    <w:p>
+      <w:pPr>
+        <w:rPr>
+          <w:bCs/>
+        </w:rPr>
+      </w:pPr>
+    </w:p>
+    <w:p>
+      <w:pPr>
+        <w:pStyle w:val="berschrift2"/>
+        <w:numPr>
+          <w:ilvl w:val="1"/>
+          <w:numId w:val="3"/>
+        </w:numPr>
+      </w:pPr>
+      <w:r>
+        <w:lastRenderedPageBreak/>
+        <w:t>Task</w:t>
+      </w:r>
+    </w:p>
+    <w:p>
+      <w:r>
+        <w:rPr>
+          <w:b/>
+          <w:bCs/>
+        </w:rPr>
+        <w:t>Invariant</w:t>
+      </w:r>
+      <w:r>
+        <w:rPr>
+          <w:b/>
+          <w:bCs/>
+        </w:rPr>
+        <w:t>:</w:t>
+      </w:r>
+      <w:r>
+        <w:t xml:space="preserve"> </w:t>
+      </w:r>
+    </w:p>
+    <w:p>
+      <w:r>
+        <w:rPr>
+          <w:b/>
+        </w:rPr>
+        <w:t>Context:</w:t>
+      </w:r>
+      <w:r>
+        <w:t xml:space="preserve"> </w:t>
+      </w:r>
+    </w:p>
+    <w:p>
+      <w:pPr>
+        <w:rPr>
+          <w:b/>
+          <w:bCs/>
+        </w:rPr>
+      </w:pPr>
+      <w:r>
+        <w:rPr>
+          <w:b/>
+          <w:bCs/>
+        </w:rPr>
+        <w:t xml:space="preserve">Validation: </w:t>
+      </w:r>
+    </w:p>
+    <w:p>
+      <w:pPr>
+        <w:rPr>
+          <w:bCs/>
+        </w:rPr>
+      </w:pPr>
+      <w:r>
+        <w:rPr>
+          <w:bCs/>
+        </w:rPr>
+        <w:t>Constraint violated in:</w:t>
+      </w:r>
+    </w:p>
+    <w:p>
+      <w:pPr>
+        <w:pStyle w:val="Listenabsatz"/>
+        <w:numPr>
+          <w:ilvl w:val="0"/>
+          <w:numId w:val="5"/>
+        </w:numPr>
+        <w:rPr>
+          <w:bCs/>
+        </w:rPr>
+      </w:pPr>
+    </w:p>
+    <w:p>
+      <w:pPr>
+        <w:rPr>
+          <w:b/>
+          <w:bCs/>
+        </w:rPr>
+      </w:pPr>
+      <w:r>
+        <w:rPr>
+          <w:b/>
+          <w:bCs/>
+        </w:rPr>
+        <w:t>Explanation:</w:t>
+      </w:r>
+    </w:p>
+    <w:p>
+      <w:pPr>
+        <w:rPr>
+          <w:bCs/>
+        </w:rPr>
+      </w:pPr>
+      <w:r>
+        <w:rPr>
+          <w:bCs/>
+        </w:rPr>
+        <w:t>We</w:t>
+      </w:r>
+    </w:p>
+    <w:p>
+      <w:pPr>
+        <w:rPr>
+          <w:bCs/>
+        </w:rPr>
+      </w:pPr>
+    </w:p>
+    <w:p>
+      <w:pPr>
+        <w:pStyle w:val="berschrift2"/>
+        <w:numPr>
+          <w:ilvl w:val="1"/>
+          <w:numId w:val="3"/>
+        </w:numPr>
+      </w:pPr>
+      <w:r>
+        <w:t>Task</w:t>
+      </w:r>
+    </w:p>
+    <w:p>
+      <w:r>
+        <w:rPr>
+          <w:b/>
+          <w:bCs/>
+        </w:rPr>
+        <w:t>Invariant</w:t>
+      </w:r>
+      <w:r>
+        <w:rPr>
+          <w:b/>
+          <w:bCs/>
+        </w:rPr>
+        <w:t>:</w:t>
+      </w:r>
+      <w:r>
+        <w:t xml:space="preserve"> </w:t>
+      </w:r>
+    </w:p>
+    <w:p>
+      <w:r>
+        <w:rPr>
+          <w:b/>
+        </w:rPr>
+        <w:t>Context:</w:t>
+      </w:r>
+      <w:r>
+        <w:t xml:space="preserve"> </w:t>
+      </w:r>
+    </w:p>
+    <w:p>
+      <w:pPr>
+        <w:rPr>
+          <w:b/>
+          <w:bCs/>
+        </w:rPr>
+      </w:pPr>
+      <w:r>
+        <w:rPr>
+          <w:b/>
+          <w:bCs/>
+        </w:rPr>
+        <w:t xml:space="preserve">Validation: </w:t>
+      </w:r>
+    </w:p>
+    <w:p>
+      <w:pPr>
+        <w:rPr>
+          <w:bCs/>
+        </w:rPr>
+      </w:pPr>
+      <w:r>
+        <w:rPr>
+          <w:bCs/>
+        </w:rPr>
+        <w:t>Constraint violated in:</w:t>
+      </w:r>
+    </w:p>
+    <w:p>
+      <w:pPr>
+        <w:pStyle w:val="Listenabsatz"/>
+        <w:numPr>
+          <w:ilvl w:val="0"/>
+          <w:numId w:val="5"/>
+        </w:numPr>
+        <w:rPr>
+          <w:bCs/>
+        </w:rPr>
+      </w:pPr>
+    </w:p>
+    <w:p>
+      <w:pPr>
+        <w:rPr>
+          <w:b/>
+          <w:bCs/>
+        </w:rPr>
+      </w:pPr>
+      <w:r>
+        <w:rPr>
+          <w:b/>
+          <w:bCs/>
+        </w:rPr>
+        <w:t>Explanation:</w:t>
+      </w:r>
+    </w:p>
+    <w:p>
+      <w:pPr>
+        <w:rPr>
+          <w:bCs/>
+        </w:rPr>
+      </w:pPr>
+      <w:r>
+        <w:rPr>
+          <w:bCs/>
+        </w:rPr>
+        <w:t>W</w:t>
+      </w:r>
+      <w:r>
+        <w:rPr>
+          <w:bCs/>
+        </w:rPr>
+        <w:t>e</w:t>
       </w:r>
     </w:p>
     <w:sectPr>
@@ -1554,6 +2947,119 @@
     </w:lvl>
   </w:abstractNum>
   <w:abstractNum w:abstractNumId="1" w15:restartNumberingAfterBreak="0">
+    <w:nsid w:val="46F61F7B"/>
+    <w:multiLevelType w:val="hybridMultilevel"/>
+    <w:tmpl w:val="BAD65866"/>
+    <w:lvl w:ilvl="0" w:tplc="CDD8873E">
+      <w:start w:val="2"/>
+      <w:numFmt w:val="bullet"/>
+      <w:lvlText w:val="-"/>
+      <w:lvlJc w:val="left"/>
+      <w:pPr>
+        <w:ind w:left="720" w:hanging="360"/>
+      </w:pPr>
+      <w:rPr>
+        <w:rFonts w:ascii="Aptos" w:eastAsiaTheme="minorHAnsi" w:hAnsi="Aptos" w:cstheme="minorBidi" w:hint="default"/>
+      </w:rPr>
+    </w:lvl>
+    <w:lvl w:ilvl="1" w:tplc="04070003" w:tentative="1">
+      <w:start w:val="1"/>
+      <w:numFmt w:val="bullet"/>
+      <w:lvlText w:val="o"/>
+      <w:lvlJc w:val="left"/>
+      <w:pPr>
+        <w:ind w:left="1440" w:hanging="360"/>
+      </w:pPr>
+      <w:rPr>
+        <w:rFonts w:ascii="Courier New" w:hAnsi="Courier New" w:cs="Courier New" w:hint="default"/>
+      </w:rPr>
+    </w:lvl>
+    <w:lvl w:ilvl="2" w:tplc="04070005" w:tentative="1">
+      <w:start w:val="1"/>
+      <w:numFmt w:val="bullet"/>
+      <w:lvlText w:val=""/>
+      <w:lvlJc w:val="left"/>
+      <w:pPr>
+        <w:ind w:left="2160" w:hanging="360"/>
+      </w:pPr>
+      <w:rPr>
+        <w:rFonts w:ascii="Wingdings" w:hAnsi="Wingdings" w:hint="default"/>
+      </w:rPr>
+    </w:lvl>
+    <w:lvl w:ilvl="3" w:tplc="04070001" w:tentative="1">
+      <w:start w:val="1"/>
+      <w:numFmt w:val="bullet"/>
+      <w:lvlText w:val=""/>
+      <w:lvlJc w:val="left"/>
+      <w:pPr>
+        <w:ind w:left="2880" w:hanging="360"/>
+      </w:pPr>
+      <w:rPr>
+        <w:rFonts w:ascii="Symbol" w:hAnsi="Symbol" w:hint="default"/>
+      </w:rPr>
+    </w:lvl>
+    <w:lvl w:ilvl="4" w:tplc="04070003" w:tentative="1">
+      <w:start w:val="1"/>
+      <w:numFmt w:val="bullet"/>
+      <w:lvlText w:val="o"/>
+      <w:lvlJc w:val="left"/>
+      <w:pPr>
+        <w:ind w:left="3600" w:hanging="360"/>
+      </w:pPr>
+      <w:rPr>
+        <w:rFonts w:ascii="Courier New" w:hAnsi="Courier New" w:cs="Courier New" w:hint="default"/>
+      </w:rPr>
+    </w:lvl>
+    <w:lvl w:ilvl="5" w:tplc="04070005" w:tentative="1">
+      <w:start w:val="1"/>
+      <w:numFmt w:val="bullet"/>
+      <w:lvlText w:val=""/>
+      <w:lvlJc w:val="left"/>
+      <w:pPr>
+        <w:ind w:left="4320" w:hanging="360"/>
+      </w:pPr>
+      <w:rPr>
+        <w:rFonts w:ascii="Wingdings" w:hAnsi="Wingdings" w:hint="default"/>
+      </w:rPr>
+    </w:lvl>
+    <w:lvl w:ilvl="6" w:tplc="04070001" w:tentative="1">
+      <w:start w:val="1"/>
+      <w:numFmt w:val="bullet"/>
+      <w:lvlText w:val=""/>
+      <w:lvlJc w:val="left"/>
+      <w:pPr>
+        <w:ind w:left="5040" w:hanging="360"/>
+      </w:pPr>
+      <w:rPr>
+        <w:rFonts w:ascii="Symbol" w:hAnsi="Symbol" w:hint="default"/>
+      </w:rPr>
+    </w:lvl>
+    <w:lvl w:ilvl="7" w:tplc="04070003" w:tentative="1">
+      <w:start w:val="1"/>
+      <w:numFmt w:val="bullet"/>
+      <w:lvlText w:val="o"/>
+      <w:lvlJc w:val="left"/>
+      <w:pPr>
+        <w:ind w:left="5760" w:hanging="360"/>
+      </w:pPr>
+      <w:rPr>
+        <w:rFonts w:ascii="Courier New" w:hAnsi="Courier New" w:cs="Courier New" w:hint="default"/>
+      </w:rPr>
+    </w:lvl>
+    <w:lvl w:ilvl="8" w:tplc="04070005" w:tentative="1">
+      <w:start w:val="1"/>
+      <w:numFmt w:val="bullet"/>
+      <w:lvlText w:val=""/>
+      <w:lvlJc w:val="left"/>
+      <w:pPr>
+        <w:ind w:left="6480" w:hanging="360"/>
+      </w:pPr>
+      <w:rPr>
+        <w:rFonts w:ascii="Wingdings" w:hAnsi="Wingdings" w:hint="default"/>
+      </w:rPr>
+    </w:lvl>
+  </w:abstractNum>
+  <w:abstractNum w:abstractNumId="2" w15:restartNumberingAfterBreak="0">
     <w:nsid w:val="594753D4"/>
     <w:multiLevelType w:val="multilevel"/>
     <w:tmpl w:val="768698E0"/>
@@ -1666,7 +3172,7 @@
       </w:rPr>
     </w:lvl>
   </w:abstractNum>
-  <w:abstractNum w:abstractNumId="2" w15:restartNumberingAfterBreak="0">
+  <w:abstractNum w:abstractNumId="3" w15:restartNumberingAfterBreak="0">
     <w:nsid w:val="64085F32"/>
     <w:multiLevelType w:val="hybridMultilevel"/>
     <w:tmpl w:val="243EC462"/>
@@ -1757,7 +3263,7 @@
       </w:pPr>
     </w:lvl>
   </w:abstractNum>
-  <w:abstractNum w:abstractNumId="3" w15:restartNumberingAfterBreak="0">
+  <w:abstractNum w:abstractNumId="4" w15:restartNumberingAfterBreak="0">
     <w:nsid w:val="79F20933"/>
     <w:multiLevelType w:val="hybridMultilevel"/>
     <w:tmpl w:val="4B903E86"/>
@@ -1847,15 +3353,18 @@
     </w:lvl>
   </w:abstractNum>
   <w:num w:numId="1" w16cid:durableId="97457497">
-    <w:abstractNumId w:val="3"/>
+    <w:abstractNumId w:val="4"/>
   </w:num>
   <w:num w:numId="2" w16cid:durableId="457069958">
-    <w:abstractNumId w:val="2"/>
+    <w:abstractNumId w:val="3"/>
   </w:num>
   <w:num w:numId="3" w16cid:durableId="1587762741">
     <w:abstractNumId w:val="0"/>
   </w:num>
   <w:num w:numId="4" w16cid:durableId="617763342">
+    <w:abstractNumId w:val="2"/>
+  </w:num>
+  <w:num w:numId="5" w16cid:durableId="1678002973">
     <w:abstractNumId w:val="1"/>
   </w:num>
 </w:numbering>
@@ -2789,6 +4298,29 @@
       <w:rFonts w:ascii="Times New Roman" w:hAnsi="Times New Roman" w:cs="Times New Roman"/>
     </w:rPr>
   </w:style>
+  <w:style w:type="character" w:styleId="Hyperlink">
+    <w:name w:val="Hyperlink"/>
+    <w:basedOn w:val="Absatz-Standardschriftart"/>
+    <w:uiPriority w:val="99"/>
+    <w:unhideWhenUsed/>
+    <w:rsid w:val="00905BB5"/>
+    <w:rPr>
+      <w:color w:val="467886" w:themeColor="hyperlink"/>
+      <w:u w:val="single"/>
+    </w:rPr>
+  </w:style>
+  <w:style w:type="character" w:styleId="NichtaufgelsteErwhnung">
+    <w:name w:val="Unresolved Mention"/>
+    <w:basedOn w:val="Absatz-Standardschriftart"/>
+    <w:uiPriority w:val="99"/>
+    <w:semiHidden/>
+    <w:unhideWhenUsed/>
+    <w:rsid w:val="00905BB5"/>
+    <w:rPr>
+      <w:color w:val="605E5C"/>
+      <w:shd w:val="clear" w:color="auto" w:fill="E1DFDD"/>
+    </w:rPr>
+  </w:style>
 </w:styles>
 </file>
 

</xml_diff>

<commit_message>
2.2 (Aufgabe 4 bis 6)
</commit_message>
<xml_diff>
--- a/assignment2text.docx
+++ b/assignment2text.docx
@@ -38,10 +38,12 @@
         <w:t xml:space="preserve"> </w:t>
       </w:r>
       <w:proofErr w:type="spellStart"/>
+      <w:proofErr w:type="gramStart"/>
       <w:r>
         <w:t>self.consistsOf.transition</w:t>
       </w:r>
       <w:proofErr w:type="spellEnd"/>
+      <w:proofErr w:type="gramEnd"/>
     </w:p>
     <w:p>
       <w:r>
@@ -57,12 +59,17 @@
         <w:t xml:space="preserve">Manufacturing System </w:t>
       </w:r>
       <w:proofErr w:type="spellStart"/>
+      <w:proofErr w:type="gramStart"/>
       <w:r>
         <w:t>FurnitureSystem</w:t>
       </w:r>
       <w:proofErr w:type="spellEnd"/>
       <w:r>
-        <w:t xml:space="preserve">::Composite Manufacturing Step </w:t>
+        <w:t>::</w:t>
+      </w:r>
+      <w:proofErr w:type="gramEnd"/>
+      <w:r>
+        <w:t xml:space="preserve">Composite Manufacturing Step </w:t>
       </w:r>
       <w:proofErr w:type="spellStart"/>
       <w:r>
@@ -75,12 +82,17 @@
         <w:t xml:space="preserve">Manufacturing System </w:t>
       </w:r>
       <w:proofErr w:type="spellStart"/>
+      <w:proofErr w:type="gramStart"/>
       <w:r>
         <w:t>FurnitureSystem</w:t>
       </w:r>
       <w:proofErr w:type="spellEnd"/>
       <w:r>
-        <w:t xml:space="preserve">::Transport Step </w:t>
+        <w:t>::</w:t>
+      </w:r>
+      <w:proofErr w:type="gramEnd"/>
+      <w:r>
+        <w:t xml:space="preserve">Transport Step </w:t>
       </w:r>
       <w:proofErr w:type="spellStart"/>
       <w:r>
@@ -93,12 +105,17 @@
         <w:t xml:space="preserve">Manufacturing System </w:t>
       </w:r>
       <w:proofErr w:type="spellStart"/>
+      <w:proofErr w:type="gramStart"/>
       <w:r>
         <w:t>FurnitureSystem</w:t>
       </w:r>
       <w:proofErr w:type="spellEnd"/>
       <w:r>
-        <w:t xml:space="preserve">::Composite Manufacturing Step </w:t>
+        <w:t>::</w:t>
+      </w:r>
+      <w:proofErr w:type="gramEnd"/>
+      <w:r>
+        <w:t xml:space="preserve">Composite Manufacturing Step </w:t>
       </w:r>
       <w:proofErr w:type="spellStart"/>
       <w:r>
@@ -111,20 +128,38 @@
         <w:t xml:space="preserve">Manufacturing System </w:t>
       </w:r>
       <w:proofErr w:type="spellStart"/>
+      <w:proofErr w:type="gramStart"/>
       <w:r>
         <w:t>FurnitureSystem</w:t>
       </w:r>
       <w:proofErr w:type="spellEnd"/>
       <w:r>
-        <w:t xml:space="preserve">::Composite Manufacturing Step </w:t>
-      </w:r>
-      <w:proofErr w:type="spellStart"/>
+        <w:t>::</w:t>
+      </w:r>
+      <w:proofErr w:type="gramEnd"/>
+      <w:r>
+        <w:t xml:space="preserve">Composite Manufacturing Step </w:t>
+      </w:r>
+      <w:proofErr w:type="spellStart"/>
+      <w:proofErr w:type="gramStart"/>
       <w:r>
         <w:t>CuttingComposite</w:t>
       </w:r>
       <w:proofErr w:type="spellEnd"/>
       <w:r>
-        <w:t>::Manufacturing System ComponentPreparationSystem1::Manufacturing Step Cutting</w:t>
+        <w:t>::</w:t>
+      </w:r>
+      <w:proofErr w:type="gramEnd"/>
+      <w:r>
+        <w:t>Manufacturing System ComponentPreparationSystem</w:t>
+      </w:r>
+      <w:proofErr w:type="gramStart"/>
+      <w:r>
+        <w:t>1::</w:t>
+      </w:r>
+      <w:proofErr w:type="gramEnd"/>
+      <w:r>
+        <w:t>Manufacturing Step Cutting</w:t>
       </w:r>
     </w:p>
     <w:p>
@@ -132,12 +167,17 @@
         <w:t xml:space="preserve">Manufacturing System </w:t>
       </w:r>
       <w:proofErr w:type="spellStart"/>
+      <w:proofErr w:type="gramStart"/>
       <w:r>
         <w:t>FurnitureSystem</w:t>
       </w:r>
       <w:proofErr w:type="spellEnd"/>
       <w:r>
-        <w:t xml:space="preserve">::Quality Assurance Step </w:t>
+        <w:t>::</w:t>
+      </w:r>
+      <w:proofErr w:type="gramEnd"/>
+      <w:r>
+        <w:t xml:space="preserve">Quality Assurance Step </w:t>
       </w:r>
       <w:proofErr w:type="spellStart"/>
       <w:r>
@@ -150,12 +190,17 @@
         <w:t xml:space="preserve">Manufacturing System </w:t>
       </w:r>
       <w:proofErr w:type="spellStart"/>
+      <w:proofErr w:type="gramStart"/>
       <w:r>
         <w:t>FurnitureSystem</w:t>
       </w:r>
       <w:proofErr w:type="spellEnd"/>
       <w:r>
-        <w:t xml:space="preserve">::Transport Step </w:t>
+        <w:t>::</w:t>
+      </w:r>
+      <w:proofErr w:type="gramEnd"/>
+      <w:r>
+        <w:t xml:space="preserve">Transport Step </w:t>
       </w:r>
       <w:proofErr w:type="spellStart"/>
       <w:r>
@@ -168,12 +213,17 @@
         <w:t xml:space="preserve">Manufacturing System </w:t>
       </w:r>
       <w:proofErr w:type="spellStart"/>
+      <w:proofErr w:type="gramStart"/>
       <w:r>
         <w:t>FurnitureSystem</w:t>
       </w:r>
       <w:proofErr w:type="spellEnd"/>
       <w:r>
-        <w:t xml:space="preserve">::Storage Point </w:t>
+        <w:t>::</w:t>
+      </w:r>
+      <w:proofErr w:type="gramEnd"/>
+      <w:r>
+        <w:t xml:space="preserve">Storage Point </w:t>
       </w:r>
       <w:proofErr w:type="spellStart"/>
       <w:r>
@@ -186,12 +236,17 @@
         <w:t xml:space="preserve">Manufacturing System </w:t>
       </w:r>
       <w:proofErr w:type="spellStart"/>
+      <w:proofErr w:type="gramStart"/>
       <w:r>
         <w:t>FurnitureSystem</w:t>
       </w:r>
       <w:proofErr w:type="spellEnd"/>
       <w:r>
-        <w:t xml:space="preserve">::Storage Point </w:t>
+        <w:t>::</w:t>
+      </w:r>
+      <w:proofErr w:type="gramEnd"/>
+      <w:r>
+        <w:t xml:space="preserve">Storage Point </w:t>
       </w:r>
       <w:proofErr w:type="spellStart"/>
       <w:r>
@@ -342,14 +397,17 @@
         <w:t xml:space="preserve"> </w:t>
       </w:r>
       <w:proofErr w:type="spellStart"/>
+      <w:proofErr w:type="gramStart"/>
       <w:r>
         <w:t>self.consistsOf</w:t>
       </w:r>
       <w:proofErr w:type="spellEnd"/>
+      <w:proofErr w:type="gramEnd"/>
       <w:r>
         <w:t>-&gt;</w:t>
       </w:r>
       <w:proofErr w:type="spellStart"/>
+      <w:proofErr w:type="gramStart"/>
       <w:r>
         <w:t>forAll</w:t>
       </w:r>
@@ -362,6 +420,7 @@
         <w:t>m:ManufacturingSystemElement</w:t>
       </w:r>
       <w:proofErr w:type="spellEnd"/>
+      <w:proofErr w:type="gramEnd"/>
       <w:r>
         <w:t xml:space="preserve"> | m.name &lt;&gt; null)</w:t>
       </w:r>
@@ -507,8 +566,45 @@
       <w:r>
         <w:t xml:space="preserve"> </w:t>
       </w:r>
-      <w:r>
-        <w:t>self.consistsOf-&gt;select(oclIsKindOf(Step)).oclAsType(Step).speed-&gt;sum()</w:t>
+      <w:proofErr w:type="gramStart"/>
+      <w:r>
+        <w:t>self.consistsOf</w:t>
+      </w:r>
+      <w:proofErr w:type="gramEnd"/>
+      <w:r>
+        <w:t>-&gt;select(</w:t>
+      </w:r>
+      <w:proofErr w:type="gramStart"/>
+      <w:r>
+        <w:t>oclIsKindOf(</w:t>
+      </w:r>
+      <w:proofErr w:type="gramEnd"/>
+      <w:r>
+        <w:t>Step)</w:t>
+      </w:r>
+      <w:proofErr w:type="gramStart"/>
+      <w:r>
+        <w:t>).oclAsType</w:t>
+      </w:r>
+      <w:proofErr w:type="gramEnd"/>
+      <w:r>
+        <w:t>(Step</w:t>
+      </w:r>
+      <w:proofErr w:type="gramStart"/>
+      <w:r>
+        <w:t>).speed</w:t>
+      </w:r>
+      <w:proofErr w:type="gramEnd"/>
+      <w:r>
+        <w:t>-&gt;</w:t>
+      </w:r>
+      <w:proofErr w:type="gramStart"/>
+      <w:r>
+        <w:t>sum(</w:t>
+      </w:r>
+      <w:proofErr w:type="gramEnd"/>
+      <w:r>
+        <w:t>)</w:t>
       </w:r>
     </w:p>
     <w:p>
@@ -646,14 +742,20 @@
         <w:t xml:space="preserve"> </w:t>
       </w:r>
       <w:proofErr w:type="spellStart"/>
-      <w:r>
-        <w:t>self.output.input</w:t>
+      <w:proofErr w:type="gramStart"/>
+      <w:r>
+        <w:t>self.output</w:t>
+      </w:r>
+      <w:proofErr w:type="gramEnd"/>
+      <w:r>
+        <w:t>.input</w:t>
       </w:r>
       <w:proofErr w:type="spellEnd"/>
       <w:r>
         <w:t>-&gt;</w:t>
       </w:r>
       <w:proofErr w:type="spellStart"/>
+      <w:proofErr w:type="gramStart"/>
       <w:r>
         <w:t>forAll</w:t>
       </w:r>
@@ -666,14 +768,17 @@
         <w:t>i:InputCondition</w:t>
       </w:r>
       <w:proofErr w:type="spellEnd"/>
+      <w:proofErr w:type="gramEnd"/>
       <w:r>
         <w:t xml:space="preserve"> | </w:t>
       </w:r>
       <w:proofErr w:type="spellStart"/>
+      <w:proofErr w:type="gramStart"/>
       <w:r>
         <w:t>self.input</w:t>
       </w:r>
       <w:proofErr w:type="spellEnd"/>
+      <w:proofErr w:type="gramEnd"/>
       <w:r>
         <w:t>-&gt;includes(</w:t>
       </w:r>
@@ -745,26 +850,35 @@
         <w:t xml:space="preserve"> </w:t>
       </w:r>
       <w:proofErr w:type="spellStart"/>
+      <w:proofErr w:type="gramStart"/>
       <w:r>
         <w:t>self.transition</w:t>
       </w:r>
       <w:proofErr w:type="spellEnd"/>
-      <w:r>
-        <w:t>-&gt;exists(</w:t>
+      <w:proofErr w:type="gramEnd"/>
+      <w:r>
+        <w:t>-&gt;</w:t>
+      </w:r>
+      <w:proofErr w:type="gramStart"/>
+      <w:r>
+        <w:t>exists(</w:t>
       </w:r>
       <w:proofErr w:type="spellStart"/>
       <w:r>
         <w:t>m:ManufacturingSystemElement</w:t>
       </w:r>
       <w:proofErr w:type="spellEnd"/>
+      <w:proofErr w:type="gramEnd"/>
       <w:r>
         <w:t xml:space="preserve"> | </w:t>
       </w:r>
       <w:proofErr w:type="spellStart"/>
+      <w:proofErr w:type="gramStart"/>
       <w:r>
         <w:t>m.oclIsTypeOf</w:t>
       </w:r>
       <w:proofErr w:type="spellEnd"/>
+      <w:proofErr w:type="gramEnd"/>
       <w:r>
         <w:t>(</w:t>
       </w:r>
@@ -777,10 +891,12 @@
         <w:t xml:space="preserve">)) implies </w:t>
       </w:r>
       <w:proofErr w:type="spellStart"/>
+      <w:proofErr w:type="gramStart"/>
       <w:r>
         <w:t>self.oclIsKindOf</w:t>
       </w:r>
       <w:proofErr w:type="spellEnd"/>
+      <w:proofErr w:type="gramEnd"/>
       <w:r>
         <w:t>(</w:t>
       </w:r>
@@ -920,8 +1036,13 @@
         <w:t>.</w:t>
       </w:r>
       <w:r>
-        <w:t xml:space="preserve"> So</w:t>
-      </w:r>
+        <w:t xml:space="preserve"> </w:t>
+      </w:r>
+      <w:proofErr w:type="gramStart"/>
+      <w:r>
+        <w:t>So</w:t>
+      </w:r>
+      <w:proofErr w:type="gramEnd"/>
       <w:r>
         <w:t xml:space="preserve"> in our example</w:t>
       </w:r>
@@ -1023,6 +1144,7 @@
         <w:t xml:space="preserve">any of </w:t>
       </w:r>
       <w:proofErr w:type="spellStart"/>
+      <w:proofErr w:type="gramStart"/>
       <w:r>
         <w:rPr>
           <w:i/>
@@ -1031,6 +1153,7 @@
         <w:t>it’s</w:t>
       </w:r>
       <w:proofErr w:type="spellEnd"/>
+      <w:proofErr w:type="gramEnd"/>
       <w:r>
         <w:rPr>
           <w:i/>
@@ -1122,6 +1245,7 @@
         <w:t>-&gt;</w:t>
       </w:r>
       <w:proofErr w:type="spellStart"/>
+      <w:proofErr w:type="gramStart"/>
       <w:r>
         <w:t>forAll</w:t>
       </w:r>
@@ -1131,7 +1255,11 @@
       </w:r>
       <w:proofErr w:type="spellStart"/>
       <w:r>
-        <w:t>ms:ManufacturingSystem|ms.transforms.hasType</w:t>
+        <w:t>ms:ManufacturingSystem|ms.transforms</w:t>
+      </w:r>
+      <w:proofErr w:type="gramEnd"/>
+      <w:r>
+        <w:t>.hasType</w:t>
       </w:r>
       <w:proofErr w:type="spellEnd"/>
     </w:p>
@@ -1141,10 +1269,12 @@
         <w:t xml:space="preserve">-&gt;includes(self) implies </w:t>
       </w:r>
       <w:proofErr w:type="spellStart"/>
+      <w:proofErr w:type="gramStart"/>
       <w:r>
         <w:t>ms.uses</w:t>
       </w:r>
       <w:proofErr w:type="spellEnd"/>
+      <w:proofErr w:type="gramEnd"/>
       <w:r>
         <w:t>-&gt;includes(self))</w:t>
       </w:r>
@@ -1276,7 +1406,11 @@
         <w:t>check</w:t>
       </w:r>
       <w:r>
-        <w:t xml:space="preserve"> if this system’s </w:t>
+        <w:t xml:space="preserve"> if this </w:t>
+      </w:r>
+      <w:proofErr w:type="gramStart"/>
+      <w:r>
+        <w:t xml:space="preserve">system’s </w:t>
       </w:r>
       <w:r>
         <w:rPr>
@@ -1284,6 +1418,7 @@
         </w:rPr>
         <w:t>uses</w:t>
       </w:r>
+      <w:proofErr w:type="gramEnd"/>
       <w:r>
         <w:t xml:space="preserve"> reference collection includes our </w:t>
       </w:r>
@@ -1296,7 +1431,23 @@
       </w:r>
       <w:proofErr w:type="spellEnd"/>
       <w:r>
-        <w:t xml:space="preserve">. So this would return true for any system, which does not </w:t>
+        <w:t xml:space="preserve">. </w:t>
+      </w:r>
+      <w:proofErr w:type="gramStart"/>
+      <w:r>
+        <w:t>So</w:t>
+      </w:r>
+      <w:proofErr w:type="gramEnd"/>
+      <w:r>
+        <w:t xml:space="preserve"> this would return true for any </w:t>
+      </w:r>
+      <w:proofErr w:type="gramStart"/>
+      <w:r>
+        <w:t>system, which</w:t>
+      </w:r>
+      <w:proofErr w:type="gramEnd"/>
+      <w:r>
+        <w:t xml:space="preserve"> does not </w:t>
       </w:r>
       <w:r>
         <w:rPr>
@@ -1323,7 +1474,23 @@
           <w:sz w:val="28"/>
           <w:szCs w:val="28"/>
         </w:rPr>
-        <w:t xml:space="preserve"> also includes our workpiece in their </w:t>
+        <w:t xml:space="preserve"> also </w:t>
+      </w:r>
+      <w:proofErr w:type="gramStart"/>
+      <w:r>
+        <w:rPr>
+          <w:sz w:val="28"/>
+          <w:szCs w:val="28"/>
+        </w:rPr>
+        <w:t>includes</w:t>
+      </w:r>
+      <w:proofErr w:type="gramEnd"/>
+      <w:r>
+        <w:rPr>
+          <w:sz w:val="28"/>
+          <w:szCs w:val="28"/>
+        </w:rPr>
+        <w:t xml:space="preserve"> our workpiece in their </w:t>
       </w:r>
       <w:r>
         <w:rPr>
@@ -1395,20 +1562,30 @@
         <w:t xml:space="preserve">: </w:t>
       </w:r>
       <w:proofErr w:type="spellStart"/>
+      <w:proofErr w:type="gramStart"/>
       <w:r>
         <w:t>self.responsible</w:t>
       </w:r>
       <w:proofErr w:type="spellEnd"/>
-      <w:r>
-        <w:t>-&gt;size() = 1;</w:t>
-      </w:r>
-    </w:p>
-    <w:p>
-      <w:pPr>
-        <w:rPr>
-          <w:lang w:val="de-DE"/>
-        </w:rPr>
-      </w:pPr>
+      <w:proofErr w:type="gramEnd"/>
+      <w:r>
+        <w:t>-&gt;</w:t>
+      </w:r>
+      <w:proofErr w:type="gramStart"/>
+      <w:r>
+        <w:t>size(</w:t>
+      </w:r>
+      <w:proofErr w:type="gramEnd"/>
+      <w:r>
+        <w:t xml:space="preserve">) = </w:t>
+      </w:r>
+      <w:proofErr w:type="gramStart"/>
+      <w:r>
+        <w:t>1;</w:t>
+      </w:r>
+      <w:proofErr w:type="gramEnd"/>
+    </w:p>
+    <w:p>
       <w:r>
         <w:rPr>
           <w:b/>
@@ -1603,23 +1780,45 @@
         </w:rPr>
         <w:t xml:space="preserve">We start </w:t>
       </w:r>
-      <w:r>
-        <w:rPr>
-          <w:bCs/>
-        </w:rPr>
-        <w:t>in the context of</w:t>
-      </w:r>
+      <w:proofErr w:type="gramStart"/>
+      <w:r>
+        <w:rPr>
+          <w:bCs/>
+        </w:rPr>
+        <w:t>in</w:t>
+      </w:r>
+      <w:proofErr w:type="gramEnd"/>
       <w:r>
         <w:rPr>
           <w:bCs/>
         </w:rPr>
         <w:t xml:space="preserve"> </w:t>
       </w:r>
-      <w:r>
-        <w:rPr>
-          <w:bCs/>
-        </w:rPr>
-        <w:t>Step and get a collection of people responsible for it. Then we simply check if the size of this collection is exactly 1.</w:t>
+      <w:proofErr w:type="gramStart"/>
+      <w:r>
+        <w:rPr>
+          <w:bCs/>
+        </w:rPr>
+        <w:t>the context of</w:t>
+      </w:r>
+      <w:r>
+        <w:rPr>
+          <w:bCs/>
+        </w:rPr>
+        <w:t xml:space="preserve"> </w:t>
+      </w:r>
+      <w:r>
+        <w:rPr>
+          <w:bCs/>
+        </w:rPr>
+        <w:t>Step</w:t>
+      </w:r>
+      <w:proofErr w:type="gramEnd"/>
+      <w:r>
+        <w:rPr>
+          <w:bCs/>
+        </w:rPr>
+        <w:t xml:space="preserve"> and get a collection of people responsible for it. Then we simply check if the size of this collection is exactly 1.</w:t>
       </w:r>
     </w:p>
     <w:p>
@@ -1678,16 +1877,39 @@
       </w:r>
       <w:proofErr w:type="spellEnd"/>
       <w:r>
-        <w:t xml:space="preserve">()-&gt;select(s | </w:t>
-      </w:r>
-      <w:proofErr w:type="spellStart"/>
+        <w:t>()-&gt;</w:t>
+      </w:r>
+      <w:proofErr w:type="gramStart"/>
+      <w:r>
+        <w:t>select(</w:t>
+      </w:r>
+      <w:proofErr w:type="gramEnd"/>
+      <w:r>
+        <w:t xml:space="preserve">s | </w:t>
+      </w:r>
+      <w:proofErr w:type="spellStart"/>
+      <w:proofErr w:type="gramStart"/>
       <w:r>
         <w:t>s.responsible</w:t>
       </w:r>
       <w:proofErr w:type="spellEnd"/>
-      <w:r>
-        <w:t xml:space="preserve"> = self)-&gt;size() &gt;= 1;</w:t>
-      </w:r>
+      <w:proofErr w:type="gramEnd"/>
+      <w:r>
+        <w:t xml:space="preserve"> = self)-&gt;</w:t>
+      </w:r>
+      <w:proofErr w:type="gramStart"/>
+      <w:r>
+        <w:t>size(</w:t>
+      </w:r>
+      <w:proofErr w:type="gramEnd"/>
+      <w:r>
+        <w:t xml:space="preserve">) &gt;= </w:t>
+      </w:r>
+      <w:proofErr w:type="gramStart"/>
+      <w:r>
+        <w:t>1;</w:t>
+      </w:r>
+      <w:proofErr w:type="gramEnd"/>
     </w:p>
     <w:p>
       <w:r>
@@ -1707,16 +1929,39 @@
       </w:r>
       <w:proofErr w:type="spellEnd"/>
       <w:r>
-        <w:t xml:space="preserve">()-&gt;select(s | </w:t>
-      </w:r>
-      <w:proofErr w:type="spellStart"/>
+        <w:t>()-&gt;</w:t>
+      </w:r>
+      <w:proofErr w:type="gramStart"/>
+      <w:r>
+        <w:t>select(</w:t>
+      </w:r>
+      <w:proofErr w:type="gramEnd"/>
+      <w:r>
+        <w:t xml:space="preserve">s | </w:t>
+      </w:r>
+      <w:proofErr w:type="spellStart"/>
+      <w:proofErr w:type="gramStart"/>
       <w:r>
         <w:t>s.responsible</w:t>
       </w:r>
       <w:proofErr w:type="spellEnd"/>
-      <w:r>
-        <w:t xml:space="preserve"> = self)-&gt;size() &lt;= 3;</w:t>
-      </w:r>
+      <w:proofErr w:type="gramEnd"/>
+      <w:r>
+        <w:t xml:space="preserve"> = self)-&gt;</w:t>
+      </w:r>
+      <w:proofErr w:type="gramStart"/>
+      <w:r>
+        <w:t>size(</w:t>
+      </w:r>
+      <w:proofErr w:type="gramEnd"/>
+      <w:r>
+        <w:t xml:space="preserve">) &lt;= </w:t>
+      </w:r>
+      <w:proofErr w:type="gramStart"/>
+      <w:r>
+        <w:t>3;</w:t>
+      </w:r>
+      <w:proofErr w:type="gramEnd"/>
     </w:p>
     <w:p>
       <w:r>
@@ -1846,7 +2091,15 @@
         <w:t xml:space="preserve"> a collection of all Step instances. Then we </w:t>
       </w:r>
       <w:r>
-        <w:t>limit this collection to only those which the responsible in our context is responsible for.</w:t>
+        <w:t xml:space="preserve">limit this collection to only those which </w:t>
+      </w:r>
+      <w:proofErr w:type="gramStart"/>
+      <w:r>
+        <w:t>the</w:t>
+      </w:r>
+      <w:proofErr w:type="gramEnd"/>
+      <w:r>
+        <w:t xml:space="preserve"> responsible in our context is responsible for.</w:t>
       </w:r>
       <w:r>
         <w:t xml:space="preserve"> We then get the size of this collection and </w:t>
@@ -1916,46 +2169,68 @@
         <w:t xml:space="preserve">: </w:t>
       </w:r>
       <w:proofErr w:type="spellStart"/>
+      <w:proofErr w:type="gramStart"/>
       <w:r>
         <w:t>self.responsible</w:t>
       </w:r>
       <w:proofErr w:type="spellEnd"/>
+      <w:proofErr w:type="gramEnd"/>
       <w:r>
         <w:t xml:space="preserve"> &lt;&gt; null implies </w:t>
       </w:r>
       <w:proofErr w:type="spellStart"/>
+      <w:proofErr w:type="gramStart"/>
       <w:r>
         <w:t>self.consistsOf</w:t>
       </w:r>
       <w:proofErr w:type="spellEnd"/>
-      <w:r>
-        <w:t xml:space="preserve">-&gt;select(c | </w:t>
-      </w:r>
-      <w:proofErr w:type="spellStart"/>
+      <w:proofErr w:type="gramEnd"/>
+      <w:r>
+        <w:t>-&gt;</w:t>
+      </w:r>
+      <w:proofErr w:type="gramStart"/>
+      <w:r>
+        <w:t>select(</w:t>
+      </w:r>
+      <w:proofErr w:type="gramEnd"/>
+      <w:r>
+        <w:t xml:space="preserve">c | </w:t>
+      </w:r>
+      <w:proofErr w:type="spellStart"/>
+      <w:proofErr w:type="gramStart"/>
       <w:r>
         <w:t>c.oclIsKindOf</w:t>
       </w:r>
       <w:proofErr w:type="spellEnd"/>
+      <w:proofErr w:type="gramEnd"/>
       <w:r>
         <w:t>(Step))-&gt;</w:t>
       </w:r>
       <w:proofErr w:type="spellStart"/>
+      <w:proofErr w:type="gramStart"/>
       <w:r>
         <w:t>forAll</w:t>
       </w:r>
       <w:proofErr w:type="spellEnd"/>
       <w:r>
-        <w:t xml:space="preserve">(s | </w:t>
-      </w:r>
-      <w:proofErr w:type="spellStart"/>
+        <w:t>(</w:t>
+      </w:r>
+      <w:proofErr w:type="gramEnd"/>
+      <w:r>
+        <w:t xml:space="preserve">s | </w:t>
+      </w:r>
+      <w:proofErr w:type="spellStart"/>
+      <w:proofErr w:type="gramStart"/>
       <w:r>
         <w:t>s.responsible</w:t>
       </w:r>
       <w:proofErr w:type="spellEnd"/>
+      <w:proofErr w:type="gramEnd"/>
       <w:r>
         <w:t xml:space="preserve"> &lt;&gt; </w:t>
       </w:r>
       <w:proofErr w:type="spellStart"/>
+      <w:proofErr w:type="gramStart"/>
       <w:r>
         <w:t>self.responsible</w:t>
       </w:r>
@@ -1963,6 +2238,7 @@
       <w:r>
         <w:t>);</w:t>
       </w:r>
+      <w:proofErr w:type="gramEnd"/>
     </w:p>
     <w:p>
       <w:r>
@@ -2079,19 +2355,59 @@
         <w:t xml:space="preserve"> and</w:t>
       </w:r>
       <w:r>
-        <w:t xml:space="preserve"> first check if the system even has a responsible. If </w:t>
-      </w:r>
-      <w:r>
-        <w:t>not, the constraint is fulfilled. If it does have a responsible, we</w:t>
-      </w:r>
-      <w:r>
-        <w:t xml:space="preserve"> get a collection of all the elements it consists of. Then we limit this collection to only those which are steps. Then we check for all of those steps, if their responsible is </w:t>
+        <w:t xml:space="preserve"> first check if the system even has a </w:t>
+      </w:r>
+      <w:proofErr w:type="gramStart"/>
+      <w:r>
+        <w:t>responsible</w:t>
+      </w:r>
+      <w:proofErr w:type="gramEnd"/>
+      <w:r>
+        <w:t xml:space="preserve">. If </w:t>
+      </w:r>
+      <w:r>
+        <w:t xml:space="preserve">not, the constraint is fulfilled. If it does have a </w:t>
+      </w:r>
+      <w:proofErr w:type="gramStart"/>
+      <w:r>
+        <w:t>responsible</w:t>
+      </w:r>
+      <w:proofErr w:type="gramEnd"/>
+      <w:r>
+        <w:t>, we</w:t>
+      </w:r>
+      <w:r>
+        <w:t xml:space="preserve"> get a collection of all the elements it consists of. Then we limit this collection to only those which are steps. Then we check for </w:t>
+      </w:r>
+      <w:proofErr w:type="gramStart"/>
+      <w:r>
+        <w:t>all of</w:t>
+      </w:r>
+      <w:proofErr w:type="gramEnd"/>
+      <w:r>
+        <w:t xml:space="preserve"> those steps, if their </w:t>
+      </w:r>
+      <w:proofErr w:type="gramStart"/>
+      <w:r>
+        <w:t>responsible</w:t>
+      </w:r>
+      <w:proofErr w:type="gramEnd"/>
+      <w:r>
+        <w:t xml:space="preserve"> is </w:t>
       </w:r>
       <w:r>
         <w:t>different</w:t>
       </w:r>
       <w:r>
-        <w:t xml:space="preserve"> from the system’s responsible.</w:t>
+        <w:t xml:space="preserve"> from the </w:t>
+      </w:r>
+      <w:proofErr w:type="gramStart"/>
+      <w:r>
+        <w:t>system’s</w:t>
+      </w:r>
+      <w:proofErr w:type="gramEnd"/>
+      <w:r>
+        <w:t xml:space="preserve"> responsible.</w:t>
       </w:r>
       <w:r>
         <w:t xml:space="preserve"> </w:t>
@@ -2106,7 +2422,39 @@
         <w:t>a</w:t>
       </w:r>
       <w:r>
-        <w:t xml:space="preserve"> system has a responsible and at least one of it’s steps also has the same responsible, the constraint will not be fulfilled.</w:t>
+        <w:t xml:space="preserve"> system has a </w:t>
+      </w:r>
+      <w:proofErr w:type="gramStart"/>
+      <w:r>
+        <w:t>responsible</w:t>
+      </w:r>
+      <w:proofErr w:type="gramEnd"/>
+      <w:r>
+        <w:t xml:space="preserve"> and at least one of </w:t>
+      </w:r>
+      <w:proofErr w:type="gramStart"/>
+      <w:r>
+        <w:t>it’s</w:t>
+      </w:r>
+      <w:proofErr w:type="gramEnd"/>
+      <w:r>
+        <w:t xml:space="preserve"> steps also </w:t>
+      </w:r>
+      <w:proofErr w:type="gramStart"/>
+      <w:r>
+        <w:t>has</w:t>
+      </w:r>
+      <w:proofErr w:type="gramEnd"/>
+      <w:r>
+        <w:t xml:space="preserve"> the same </w:t>
+      </w:r>
+      <w:proofErr w:type="gramStart"/>
+      <w:r>
+        <w:t>responsible</w:t>
+      </w:r>
+      <w:proofErr w:type="gramEnd"/>
+      <w:r>
+        <w:t>, the constraint will not be fulfilled.</w:t>
       </w:r>
     </w:p>
     <w:p>
@@ -2118,7 +2466,21 @@
         </w:numPr>
       </w:pPr>
       <w:r>
-        <w:t>Task</w:t>
+        <w:t>N</w:t>
+      </w:r>
+      <w:r>
+        <w:t xml:space="preserve">o start </w:t>
+      </w:r>
+      <w:proofErr w:type="spellStart"/>
+      <w:r>
+        <w:t>StoragePoint</w:t>
+      </w:r>
+      <w:proofErr w:type="spellEnd"/>
+      <w:r>
+        <w:t xml:space="preserve"> shall have incoming Transitions</w:t>
+      </w:r>
+      <w:r>
+        <w:t>.</w:t>
       </w:r>
     </w:p>
     <w:p>
@@ -2139,6 +2501,66 @@
       <w:r>
         <w:t xml:space="preserve"> </w:t>
       </w:r>
+      <w:r>
+        <w:t xml:space="preserve">invariant </w:t>
+      </w:r>
+      <w:proofErr w:type="spellStart"/>
+      <w:r>
+        <w:t>noStorageTransition</w:t>
+      </w:r>
+      <w:proofErr w:type="spellEnd"/>
+      <w:r>
+        <w:t xml:space="preserve">: </w:t>
+      </w:r>
+      <w:proofErr w:type="spellStart"/>
+      <w:proofErr w:type="gramStart"/>
+      <w:r>
+        <w:t>self.transition</w:t>
+      </w:r>
+      <w:proofErr w:type="spellEnd"/>
+      <w:proofErr w:type="gramEnd"/>
+      <w:r>
+        <w:t>-&gt;</w:t>
+      </w:r>
+      <w:proofErr w:type="gramStart"/>
+      <w:r>
+        <w:t>select(</w:t>
+      </w:r>
+      <w:proofErr w:type="gramEnd"/>
+      <w:r>
+        <w:t xml:space="preserve">s | </w:t>
+      </w:r>
+      <w:proofErr w:type="spellStart"/>
+      <w:proofErr w:type="gramStart"/>
+      <w:r>
+        <w:t>s.oclIsKindOf</w:t>
+      </w:r>
+      <w:proofErr w:type="spellEnd"/>
+      <w:proofErr w:type="gramEnd"/>
+      <w:r>
+        <w:t>(</w:t>
+      </w:r>
+      <w:proofErr w:type="spellStart"/>
+      <w:r>
+        <w:t>StoragePoint</w:t>
+      </w:r>
+      <w:proofErr w:type="spellEnd"/>
+      <w:r>
+        <w:t>))-&gt;</w:t>
+      </w:r>
+      <w:proofErr w:type="gramStart"/>
+      <w:r>
+        <w:t>size(</w:t>
+      </w:r>
+      <w:proofErr w:type="gramEnd"/>
+      <w:r>
+        <w:t xml:space="preserve">) = </w:t>
+      </w:r>
+      <w:proofErr w:type="gramStart"/>
+      <w:r>
+        <w:t>0;</w:t>
+      </w:r>
+      <w:proofErr w:type="gramEnd"/>
     </w:p>
     <w:p>
       <w:r>
@@ -2150,6 +2572,14 @@
       <w:r>
         <w:t xml:space="preserve"> </w:t>
       </w:r>
+      <w:r>
+        <w:t xml:space="preserve">class </w:t>
+      </w:r>
+      <w:proofErr w:type="spellStart"/>
+      <w:r>
+        <w:t>ManufacturingSystemElement</w:t>
+      </w:r>
+      <w:proofErr w:type="spellEnd"/>
     </w:p>
     <w:p>
       <w:pPr>
@@ -2190,19 +2620,86 @@
           <w:bCs/>
         </w:rPr>
       </w:pPr>
-    </w:p>
-    <w:p>
-      <w:pPr>
-        <w:rPr>
-          <w:b/>
-          <w:bCs/>
-        </w:rPr>
-      </w:pPr>
-      <w:r>
-        <w:rPr>
-          <w:b/>
-          <w:bCs/>
-        </w:rPr>
+      <w:r>
+        <w:rPr>
+          <w:bCs/>
+        </w:rPr>
+        <w:t xml:space="preserve">Transport Step </w:t>
+      </w:r>
+      <w:proofErr w:type="spellStart"/>
+      <w:r>
+        <w:rPr>
+          <w:bCs/>
+        </w:rPr>
+        <w:t>EndTransport</w:t>
+      </w:r>
+      <w:proofErr w:type="spellEnd"/>
+    </w:p>
+    <w:p>
+      <w:pPr>
+        <w:pStyle w:val="Listenabsatz"/>
+        <w:numPr>
+          <w:ilvl w:val="0"/>
+          <w:numId w:val="5"/>
+        </w:numPr>
+        <w:rPr>
+          <w:bCs/>
+        </w:rPr>
+      </w:pPr>
+      <w:r>
+        <w:rPr>
+          <w:bCs/>
+        </w:rPr>
+        <w:t xml:space="preserve">Transport Step </w:t>
+      </w:r>
+      <w:proofErr w:type="spellStart"/>
+      <w:r>
+        <w:rPr>
+          <w:bCs/>
+        </w:rPr>
+        <w:t>CuttingCompositeTransport</w:t>
+      </w:r>
+      <w:proofErr w:type="spellEnd"/>
+    </w:p>
+    <w:p>
+      <w:pPr>
+        <w:pStyle w:val="Listenabsatz"/>
+        <w:numPr>
+          <w:ilvl w:val="0"/>
+          <w:numId w:val="5"/>
+        </w:numPr>
+        <w:rPr>
+          <w:bCs/>
+        </w:rPr>
+      </w:pPr>
+      <w:r>
+        <w:rPr>
+          <w:bCs/>
+        </w:rPr>
+        <w:t xml:space="preserve">Storage Point </w:t>
+      </w:r>
+      <w:proofErr w:type="spellStart"/>
+      <w:r>
+        <w:rPr>
+          <w:bCs/>
+        </w:rPr>
+        <w:t>ProductStorage</w:t>
+      </w:r>
+      <w:proofErr w:type="spellEnd"/>
+    </w:p>
+    <w:p>
+      <w:pPr>
+        <w:rPr>
+          <w:b/>
+          <w:bCs/>
+        </w:rPr>
+      </w:pPr>
+      <w:r>
+        <w:rPr>
+          <w:b/>
+          <w:bCs/>
+        </w:rPr>
+        <w:lastRenderedPageBreak/>
         <w:t>Explanation:</w:t>
       </w:r>
     </w:p>
@@ -2217,6 +2714,37 @@
           <w:bCs/>
         </w:rPr>
         <w:t>We</w:t>
+      </w:r>
+      <w:r>
+        <w:rPr>
+          <w:bCs/>
+        </w:rPr>
+        <w:t xml:space="preserve"> start in the context of </w:t>
+      </w:r>
+      <w:proofErr w:type="spellStart"/>
+      <w:r>
+        <w:t>ManufacturingSystemElement</w:t>
+      </w:r>
+      <w:proofErr w:type="spellEnd"/>
+      <w:r>
+        <w:t xml:space="preserve"> and get a collection of all the elements it transitions into. Then we limit this collection to only include elements of the class or subclass </w:t>
+      </w:r>
+      <w:r>
+        <w:rPr>
+          <w:i/>
+        </w:rPr>
+        <w:t>(in case subclasses of it are created in the future)</w:t>
+      </w:r>
+      <w:r>
+        <w:t xml:space="preserve"> of </w:t>
+      </w:r>
+      <w:proofErr w:type="spellStart"/>
+      <w:r>
+        <w:t>StoragePoint</w:t>
+      </w:r>
+      <w:proofErr w:type="spellEnd"/>
+      <w:r>
+        <w:t>. Finally, we check if the size of this collection is exactly 0 which means that this element does not transition into a storage point.</w:t>
       </w:r>
     </w:p>
     <w:p>
@@ -2235,7 +2763,18 @@
         </w:numPr>
       </w:pPr>
       <w:r>
-        <w:t>Task</w:t>
+        <w:t>N</w:t>
+      </w:r>
+      <w:r>
+        <w:t xml:space="preserve">o end </w:t>
+      </w:r>
+      <w:proofErr w:type="spellStart"/>
+      <w:r>
+        <w:t>StoragePoint</w:t>
+      </w:r>
+      <w:proofErr w:type="spellEnd"/>
+      <w:r>
+        <w:t xml:space="preserve"> shall have outgoing Transitions.</w:t>
       </w:r>
     </w:p>
     <w:p>
@@ -2256,6 +2795,40 @@
       <w:r>
         <w:t xml:space="preserve"> </w:t>
       </w:r>
+      <w:r>
+        <w:t xml:space="preserve">invariant </w:t>
+      </w:r>
+      <w:proofErr w:type="spellStart"/>
+      <w:r>
+        <w:t>noTransition</w:t>
+      </w:r>
+      <w:proofErr w:type="spellEnd"/>
+      <w:r>
+        <w:t xml:space="preserve">: </w:t>
+      </w:r>
+      <w:proofErr w:type="spellStart"/>
+      <w:proofErr w:type="gramStart"/>
+      <w:r>
+        <w:t>self.transition</w:t>
+      </w:r>
+      <w:proofErr w:type="spellEnd"/>
+      <w:proofErr w:type="gramEnd"/>
+      <w:r>
+        <w:t>-&gt;</w:t>
+      </w:r>
+      <w:proofErr w:type="gramStart"/>
+      <w:r>
+        <w:t>size(</w:t>
+      </w:r>
+      <w:proofErr w:type="gramEnd"/>
+      <w:r>
+        <w:t xml:space="preserve">) = </w:t>
+      </w:r>
+      <w:proofErr w:type="gramStart"/>
+      <w:r>
+        <w:t>0;</w:t>
+      </w:r>
+      <w:proofErr w:type="gramEnd"/>
     </w:p>
     <w:p>
       <w:r>
@@ -2267,6 +2840,22 @@
       <w:r>
         <w:t xml:space="preserve"> </w:t>
       </w:r>
+      <w:r>
+        <w:t xml:space="preserve">class </w:t>
+      </w:r>
+      <w:proofErr w:type="spellStart"/>
+      <w:r>
+        <w:t>StoragePoint</w:t>
+      </w:r>
+      <w:proofErr w:type="spellEnd"/>
+      <w:r>
+        <w:t xml:space="preserve"> extends </w:t>
+      </w:r>
+      <w:proofErr w:type="spellStart"/>
+      <w:r>
+        <w:t>ManufacturingSystemElement</w:t>
+      </w:r>
+      <w:proofErr w:type="spellEnd"/>
     </w:p>
     <w:p>
       <w:pPr>
@@ -2307,6 +2896,72 @@
           <w:bCs/>
         </w:rPr>
       </w:pPr>
+      <w:r>
+        <w:rPr>
+          <w:bCs/>
+        </w:rPr>
+        <w:t xml:space="preserve">Storage Point </w:t>
+      </w:r>
+      <w:proofErr w:type="spellStart"/>
+      <w:r>
+        <w:rPr>
+          <w:bCs/>
+        </w:rPr>
+        <w:t>RawMaterialStorage</w:t>
+      </w:r>
+      <w:proofErr w:type="spellEnd"/>
+    </w:p>
+    <w:p>
+      <w:pPr>
+        <w:pStyle w:val="Listenabsatz"/>
+        <w:numPr>
+          <w:ilvl w:val="0"/>
+          <w:numId w:val="5"/>
+        </w:numPr>
+        <w:rPr>
+          <w:bCs/>
+        </w:rPr>
+      </w:pPr>
+      <w:r>
+        <w:rPr>
+          <w:bCs/>
+        </w:rPr>
+        <w:t xml:space="preserve">Storage Point </w:t>
+      </w:r>
+      <w:proofErr w:type="spellStart"/>
+      <w:r>
+        <w:rPr>
+          <w:bCs/>
+        </w:rPr>
+        <w:t>PreparationStartStorage</w:t>
+      </w:r>
+      <w:proofErr w:type="spellEnd"/>
+    </w:p>
+    <w:p>
+      <w:pPr>
+        <w:pStyle w:val="Listenabsatz"/>
+        <w:numPr>
+          <w:ilvl w:val="0"/>
+          <w:numId w:val="5"/>
+        </w:numPr>
+        <w:rPr>
+          <w:bCs/>
+        </w:rPr>
+      </w:pPr>
+      <w:r>
+        <w:rPr>
+          <w:bCs/>
+        </w:rPr>
+        <w:t xml:space="preserve">Storage Point </w:t>
+      </w:r>
+      <w:proofErr w:type="spellStart"/>
+      <w:r>
+        <w:rPr>
+          <w:bCs/>
+        </w:rPr>
+        <w:t>ProductStorage</w:t>
+      </w:r>
+      <w:proofErr w:type="spellEnd"/>
     </w:p>
     <w:p>
       <w:pPr>
@@ -2334,6 +2989,38 @@
           <w:bCs/>
         </w:rPr>
         <w:t>We</w:t>
+      </w:r>
+      <w:r>
+        <w:rPr>
+          <w:bCs/>
+        </w:rPr>
+        <w:t xml:space="preserve"> simply start in the context of </w:t>
+      </w:r>
+      <w:proofErr w:type="spellStart"/>
+      <w:r>
+        <w:rPr>
+          <w:bCs/>
+        </w:rPr>
+        <w:t>StoragePoint</w:t>
+      </w:r>
+      <w:proofErr w:type="spellEnd"/>
+      <w:r>
+        <w:rPr>
+          <w:bCs/>
+        </w:rPr>
+        <w:t xml:space="preserve"> and check if the number of elements in the transition collection is exactly 0. This ensures that storage points </w:t>
+      </w:r>
+      <w:r>
+        <w:rPr>
+          <w:bCs/>
+        </w:rPr>
+        <w:t>cannot</w:t>
+      </w:r>
+      <w:r>
+        <w:rPr>
+          <w:bCs/>
+        </w:rPr>
+        <w:t xml:space="preserve"> have any outgoing transitions.</w:t>
       </w:r>
     </w:p>
     <w:p>
@@ -2352,7 +3039,26 @@
         </w:numPr>
       </w:pPr>
       <w:r>
-        <w:t>Task</w:t>
+        <w:t>T</w:t>
+      </w:r>
+      <w:r>
+        <w:t xml:space="preserve">ransitions shall only connect </w:t>
+      </w:r>
+      <w:proofErr w:type="spellStart"/>
+      <w:r>
+        <w:t>ManufacturingSystemElements</w:t>
+      </w:r>
+      <w:proofErr w:type="spellEnd"/>
+      <w:r>
+        <w:t xml:space="preserve"> within the same </w:t>
+      </w:r>
+      <w:proofErr w:type="spellStart"/>
+      <w:r>
+        <w:t>ManufacturingSystem</w:t>
+      </w:r>
+      <w:proofErr w:type="spellEnd"/>
+      <w:r>
+        <w:t>.</w:t>
       </w:r>
     </w:p>
     <w:p>
@@ -2373,6 +3079,76 @@
       <w:r>
         <w:t xml:space="preserve"> </w:t>
       </w:r>
+      <w:r>
+        <w:t xml:space="preserve">invariant </w:t>
+      </w:r>
+      <w:proofErr w:type="spellStart"/>
+      <w:r>
+        <w:t>noExternalTransition</w:t>
+      </w:r>
+      <w:proofErr w:type="spellEnd"/>
+      <w:r>
+        <w:t xml:space="preserve">: </w:t>
+      </w:r>
+      <w:proofErr w:type="spellStart"/>
+      <w:proofErr w:type="gramStart"/>
+      <w:r>
+        <w:t>self.consistsOf</w:t>
+      </w:r>
+      <w:proofErr w:type="spellEnd"/>
+      <w:proofErr w:type="gramEnd"/>
+      <w:r>
+        <w:t>-&gt;</w:t>
+      </w:r>
+      <w:proofErr w:type="spellStart"/>
+      <w:proofErr w:type="gramStart"/>
+      <w:r>
+        <w:t>forAll</w:t>
+      </w:r>
+      <w:proofErr w:type="spellEnd"/>
+      <w:r>
+        <w:t>(</w:t>
+      </w:r>
+      <w:proofErr w:type="gramEnd"/>
+      <w:r>
+        <w:t>e1 | e</w:t>
+      </w:r>
+      <w:proofErr w:type="gramStart"/>
+      <w:r>
+        <w:t>1.transition</w:t>
+      </w:r>
+      <w:proofErr w:type="gramEnd"/>
+      <w:r>
+        <w:t>-&gt;</w:t>
+      </w:r>
+      <w:proofErr w:type="spellStart"/>
+      <w:proofErr w:type="gramStart"/>
+      <w:r>
+        <w:t>forAll</w:t>
+      </w:r>
+      <w:proofErr w:type="spellEnd"/>
+      <w:r>
+        <w:t>(</w:t>
+      </w:r>
+      <w:proofErr w:type="gramEnd"/>
+      <w:r>
+        <w:t xml:space="preserve">e2 | </w:t>
+      </w:r>
+      <w:proofErr w:type="spellStart"/>
+      <w:proofErr w:type="gramStart"/>
+      <w:r>
+        <w:t>self.consistsOf</w:t>
+      </w:r>
+      <w:proofErr w:type="spellEnd"/>
+      <w:proofErr w:type="gramEnd"/>
+      <w:r>
+        <w:t>-&gt;includes(e2))</w:t>
+      </w:r>
+      <w:proofErr w:type="gramStart"/>
+      <w:r>
+        <w:t>);</w:t>
+      </w:r>
+      <w:proofErr w:type="gramEnd"/>
     </w:p>
     <w:p>
       <w:r>
@@ -2384,6 +3160,14 @@
       <w:r>
         <w:t xml:space="preserve"> </w:t>
       </w:r>
+      <w:r>
+        <w:t xml:space="preserve">class </w:t>
+      </w:r>
+      <w:proofErr w:type="spellStart"/>
+      <w:r>
+        <w:t>ManufacturingSystem</w:t>
+      </w:r>
+      <w:proofErr w:type="spellEnd"/>
     </w:p>
     <w:p>
       <w:pPr>
@@ -2424,6 +3208,52 @@
           <w:bCs/>
         </w:rPr>
       </w:pPr>
+      <w:r>
+        <w:rPr>
+          <w:bCs/>
+        </w:rPr>
+        <w:t xml:space="preserve">Manufacturing System </w:t>
+      </w:r>
+      <w:proofErr w:type="spellStart"/>
+      <w:r>
+        <w:rPr>
+          <w:bCs/>
+        </w:rPr>
+        <w:t>FurnitureSystem</w:t>
+      </w:r>
+      <w:proofErr w:type="spellEnd"/>
+    </w:p>
+    <w:p>
+      <w:pPr>
+        <w:pStyle w:val="Listenabsatz"/>
+        <w:numPr>
+          <w:ilvl w:val="1"/>
+          <w:numId w:val="5"/>
+        </w:numPr>
+        <w:rPr>
+          <w:bCs/>
+        </w:rPr>
+      </w:pPr>
+      <w:r>
+        <w:rPr>
+          <w:bCs/>
+        </w:rPr>
+        <w:t xml:space="preserve">For example, by “Transport Step </w:t>
+      </w:r>
+      <w:proofErr w:type="spellStart"/>
+      <w:r>
+        <w:rPr>
+          <w:bCs/>
+        </w:rPr>
+        <w:t>StartStorageTransport</w:t>
+      </w:r>
+      <w:proofErr w:type="spellEnd"/>
+      <w:r>
+        <w:rPr>
+          <w:bCs/>
+        </w:rPr>
+        <w:t>” transitioning into “Manufacturing Step Cutting”, which is part of a different system.</w:t>
+      </w:r>
     </w:p>
     <w:p>
       <w:pPr>
@@ -2450,7 +3280,22 @@
         <w:rPr>
           <w:bCs/>
         </w:rPr>
+        <w:lastRenderedPageBreak/>
         <w:t>We</w:t>
+      </w:r>
+      <w:r>
+        <w:rPr>
+          <w:bCs/>
+        </w:rPr>
+        <w:t xml:space="preserve"> start in the context of </w:t>
+      </w:r>
+      <w:proofErr w:type="spellStart"/>
+      <w:r>
+        <w:t>ManufacturingSystem</w:t>
+      </w:r>
+      <w:proofErr w:type="spellEnd"/>
+      <w:r>
+        <w:t xml:space="preserve"> and check for all the elements it consists of, that they do not transition into an element which the system in our context does not consist of.</w:t>
       </w:r>
     </w:p>
     <w:p>
@@ -2586,7 +3431,6 @@
         </w:numPr>
       </w:pPr>
       <w:r>
-        <w:lastRenderedPageBreak/>
         <w:t>Task</w:t>
       </w:r>
     </w:p>
@@ -2802,6 +3646,7 @@
         <w:rPr>
           <w:bCs/>
         </w:rPr>
+        <w:lastRenderedPageBreak/>
         <w:t>W</w:t>
       </w:r>
       <w:r>
@@ -2962,7 +3807,7 @@
         <w:rFonts w:ascii="Aptos" w:eastAsiaTheme="minorHAnsi" w:hAnsi="Aptos" w:cstheme="minorBidi" w:hint="default"/>
       </w:rPr>
     </w:lvl>
-    <w:lvl w:ilvl="1" w:tplc="04070003" w:tentative="1">
+    <w:lvl w:ilvl="1" w:tplc="04070003">
       <w:start w:val="1"/>
       <w:numFmt w:val="bullet"/>
       <w:lvlText w:val="o"/>

</xml_diff>